<commit_message>
Grupos y permisos en el dashboard (Grupos) VIDEO 86
</commit_message>
<xml_diff>
--- a/app/django_study/MIXINS.docx
+++ b/app/django_study/MIXINS.docx
@@ -6,7 +6,6 @@
       <w:pPr>
         <w:rPr>
           <w:u w:val="single"/>
-          <w:lang w:val="en-US"/>
         </w:rPr>
       </w:pPr>
       <w:r>
@@ -154,11 +153,6 @@
       </w:pPr>
     </w:p>
     <w:p>
-      <w:pPr>
-        <w:rPr>
-          <w:lang w:val="en-US"/>
-        </w:rPr>
-      </w:pPr>
       <w:r>
         <w:rPr>
           <w:lang w:val="es-419"/>
@@ -931,7 +925,7 @@
           <w:lang w:val="en-US"/>
         </w:rPr>
       </w:pPr>
-      <w:hyperlink r:id="rId5" w:history="1">
+      <w:hyperlink r:id="rId6" w:anchor="the-permissionrequiredmixin-mixin" w:history="1">
         <w:r>
           <w:rPr>
             <w:rStyle w:val="Hipervnculo"/>
@@ -995,21 +989,26 @@
         <w:shd w:val="clear" w:color="auto" w:fill="2B2B2B"/>
         <w:rPr>
           <w:color w:val="A9B7C6"/>
-          <w:lang w:val="en-US"/>
         </w:rPr>
       </w:pPr>
-      <w:r>
-        <w:rPr>
-          <w:color w:val="CC7832"/>
-          <w:lang w:val="en-US"/>
-        </w:rPr>
-        <w:t xml:space="preserve">class </w:t>
-      </w:r>
-      <w:proofErr w:type="spellStart"/>
-      <w:r>
-        <w:rPr>
-          <w:color w:val="A9B7C6"/>
-          <w:lang w:val="en-US"/>
+      <w:proofErr w:type="spellStart"/>
+      <w:r>
+        <w:rPr>
+          <w:color w:val="CC7832"/>
+        </w:rPr>
+        <w:t>class</w:t>
+      </w:r>
+      <w:proofErr w:type="spellEnd"/>
+      <w:r>
+        <w:rPr>
+          <w:color w:val="CC7832"/>
+        </w:rPr>
+        <w:t xml:space="preserve"> </w:t>
+      </w:r>
+      <w:proofErr w:type="spellStart"/>
+      <w:r>
+        <w:rPr>
+          <w:color w:val="A9B7C6"/>
         </w:rPr>
         <w:t>ValidatePermissionRequiredMixin</w:t>
       </w:r>
@@ -1017,28 +1016,26 @@
       <w:r>
         <w:rPr>
           <w:color w:val="A9B7C6"/>
-          <w:lang w:val="en-US"/>
         </w:rPr>
         <w:t>(</w:t>
       </w:r>
+      <w:proofErr w:type="spellStart"/>
       <w:r>
         <w:rPr>
           <w:color w:val="8888C6"/>
-          <w:lang w:val="en-US"/>
         </w:rPr>
         <w:t>object</w:t>
       </w:r>
-      <w:r>
-        <w:rPr>
-          <w:color w:val="A9B7C6"/>
-          <w:lang w:val="en-US"/>
+      <w:proofErr w:type="spellEnd"/>
+      <w:r>
+        <w:rPr>
+          <w:color w:val="A9B7C6"/>
         </w:rPr>
         <w:t>):</w:t>
       </w:r>
       <w:r>
         <w:rPr>
           <w:color w:val="A9B7C6"/>
-          <w:lang w:val="en-US"/>
         </w:rPr>
         <w:br/>
         <w:t xml:space="preserve">    </w:t>
@@ -1047,7 +1044,6 @@
       <w:r>
         <w:rPr>
           <w:color w:val="A9B7C6"/>
-          <w:lang w:val="en-US"/>
         </w:rPr>
         <w:t>permission_required</w:t>
       </w:r>
@@ -1055,21 +1051,18 @@
       <w:r>
         <w:rPr>
           <w:color w:val="A9B7C6"/>
-          <w:lang w:val="en-US"/>
         </w:rPr>
         <w:t xml:space="preserve"> = </w:t>
       </w:r>
       <w:r>
         <w:rPr>
           <w:color w:val="6A8759"/>
-          <w:lang w:val="en-US"/>
         </w:rPr>
         <w:t>''</w:t>
       </w:r>
       <w:r>
         <w:rPr>
           <w:color w:val="6A8759"/>
-          <w:lang w:val="en-US"/>
         </w:rPr>
         <w:br/>
         <w:t xml:space="preserve">    </w:t>
@@ -1078,7 +1071,6 @@
       <w:r>
         <w:rPr>
           <w:color w:val="A9B7C6"/>
-          <w:lang w:val="en-US"/>
         </w:rPr>
         <w:t>url_redirect</w:t>
       </w:r>
@@ -1086,28 +1078,26 @@
       <w:r>
         <w:rPr>
           <w:color w:val="A9B7C6"/>
-          <w:lang w:val="en-US"/>
         </w:rPr>
         <w:t xml:space="preserve"> = </w:t>
       </w:r>
-      <w:r>
-        <w:rPr>
-          <w:color w:val="CC7832"/>
-          <w:lang w:val="en-US"/>
+      <w:proofErr w:type="spellStart"/>
+      <w:r>
+        <w:rPr>
+          <w:color w:val="CC7832"/>
         </w:rPr>
         <w:t>None</w:t>
       </w:r>
-      <w:r>
-        <w:rPr>
-          <w:color w:val="CC7832"/>
-          <w:lang w:val="en-US"/>
-        </w:rPr>
-        <w:br/>
-      </w:r>
-      <w:r>
-        <w:rPr>
-          <w:color w:val="CC7832"/>
-          <w:lang w:val="en-US"/>
+      <w:proofErr w:type="spellEnd"/>
+      <w:r>
+        <w:rPr>
+          <w:color w:val="CC7832"/>
+        </w:rPr>
+        <w:br/>
+      </w:r>
+      <w:r>
+        <w:rPr>
+          <w:color w:val="CC7832"/>
         </w:rPr>
         <w:br/>
         <w:t xml:space="preserve">    </w:t>
@@ -1115,365 +1105,853 @@
       <w:r>
         <w:rPr>
           <w:color w:val="808080"/>
-          <w:lang w:val="en-US"/>
-        </w:rPr>
-        <w:t xml:space="preserve">#Con </w:t>
-      </w:r>
-      <w:proofErr w:type="spellStart"/>
-      <w:r>
-        <w:rPr>
-          <w:color w:val="808080"/>
-          <w:lang w:val="en-US"/>
-        </w:rPr>
-        <w:t>esto</w:t>
-      </w:r>
-      <w:proofErr w:type="spellEnd"/>
-      <w:r>
-        <w:rPr>
-          <w:color w:val="808080"/>
-          <w:lang w:val="en-US"/>
+        </w:rPr>
+        <w:t>#Con esto convertimos los permisos en una lista en todos los casos</w:t>
+      </w:r>
+      <w:r>
+        <w:rPr>
+          <w:color w:val="808080"/>
+        </w:rPr>
+        <w:br/>
+        <w:t xml:space="preserve">    </w:t>
+      </w:r>
+      <w:proofErr w:type="spellStart"/>
+      <w:r>
+        <w:rPr>
+          <w:color w:val="CC7832"/>
+        </w:rPr>
+        <w:t>def</w:t>
+      </w:r>
+      <w:proofErr w:type="spellEnd"/>
+      <w:r>
+        <w:rPr>
+          <w:color w:val="CC7832"/>
         </w:rPr>
         <w:t xml:space="preserve"> </w:t>
       </w:r>
       <w:proofErr w:type="spellStart"/>
       <w:r>
         <w:rPr>
-          <w:color w:val="808080"/>
-          <w:lang w:val="en-US"/>
-        </w:rPr>
-        <w:t>convertimos</w:t>
-      </w:r>
-      <w:proofErr w:type="spellEnd"/>
-      <w:r>
-        <w:rPr>
-          <w:color w:val="808080"/>
-          <w:lang w:val="en-US"/>
+          <w:color w:val="FFC66D"/>
+        </w:rPr>
+        <w:t>get_perms</w:t>
+      </w:r>
+      <w:proofErr w:type="spellEnd"/>
+      <w:r>
+        <w:rPr>
+          <w:color w:val="A9B7C6"/>
+        </w:rPr>
+        <w:t>(</w:t>
+      </w:r>
+      <w:proofErr w:type="spellStart"/>
+      <w:r>
+        <w:rPr>
+          <w:color w:val="94558D"/>
+        </w:rPr>
+        <w:t>self</w:t>
+      </w:r>
+      <w:proofErr w:type="spellEnd"/>
+      <w:r>
+        <w:rPr>
+          <w:color w:val="A9B7C6"/>
+        </w:rPr>
+        <w:t>):</w:t>
+      </w:r>
+      <w:r>
+        <w:rPr>
+          <w:color w:val="A9B7C6"/>
+        </w:rPr>
+        <w:br/>
+        <w:t xml:space="preserve">        </w:t>
+      </w:r>
+      <w:r>
+        <w:rPr>
+          <w:color w:val="808080"/>
+        </w:rPr>
+        <w:t xml:space="preserve">#Si es un </w:t>
+      </w:r>
+      <w:proofErr w:type="spellStart"/>
+      <w:r>
+        <w:rPr>
+          <w:color w:val="808080"/>
+        </w:rPr>
+        <w:t>str</w:t>
+      </w:r>
+      <w:proofErr w:type="spellEnd"/>
+      <w:r>
+        <w:rPr>
+          <w:color w:val="808080"/>
+        </w:rPr>
+        <w:t xml:space="preserve">, convierte </w:t>
+      </w:r>
+      <w:proofErr w:type="spellStart"/>
+      <w:r>
+        <w:rPr>
+          <w:color w:val="808080"/>
+        </w:rPr>
+        <w:t>perms</w:t>
+      </w:r>
+      <w:proofErr w:type="spellEnd"/>
+      <w:r>
+        <w:rPr>
+          <w:color w:val="808080"/>
+        </w:rPr>
+        <w:t xml:space="preserve"> en una lista</w:t>
+      </w:r>
+      <w:r>
+        <w:rPr>
+          <w:color w:val="808080"/>
+        </w:rPr>
+        <w:br/>
+        <w:t xml:space="preserve">        </w:t>
+      </w:r>
+      <w:proofErr w:type="spellStart"/>
+      <w:r>
+        <w:rPr>
+          <w:color w:val="CC7832"/>
+        </w:rPr>
+        <w:t>if</w:t>
+      </w:r>
+      <w:proofErr w:type="spellEnd"/>
+      <w:r>
+        <w:rPr>
+          <w:color w:val="CC7832"/>
         </w:rPr>
         <w:t xml:space="preserve"> </w:t>
       </w:r>
       <w:proofErr w:type="spellStart"/>
       <w:r>
         <w:rPr>
-          <w:color w:val="808080"/>
-          <w:lang w:val="en-US"/>
-        </w:rPr>
-        <w:t>los</w:t>
-      </w:r>
-      <w:proofErr w:type="spellEnd"/>
-      <w:r>
-        <w:rPr>
-          <w:color w:val="808080"/>
-          <w:lang w:val="en-US"/>
+          <w:color w:val="8888C6"/>
+        </w:rPr>
+        <w:t>isinstance</w:t>
+      </w:r>
+      <w:proofErr w:type="spellEnd"/>
+      <w:r>
+        <w:rPr>
+          <w:color w:val="A9B7C6"/>
+        </w:rPr>
+        <w:t>(</w:t>
+      </w:r>
+      <w:proofErr w:type="spellStart"/>
+      <w:r>
+        <w:rPr>
+          <w:color w:val="94558D"/>
+        </w:rPr>
+        <w:t>self</w:t>
+      </w:r>
+      <w:r>
+        <w:rPr>
+          <w:color w:val="A9B7C6"/>
+        </w:rPr>
+        <w:t>.permission_required</w:t>
+      </w:r>
+      <w:proofErr w:type="spellEnd"/>
+      <w:r>
+        <w:rPr>
+          <w:color w:val="CC7832"/>
+        </w:rPr>
+        <w:t xml:space="preserve">, </w:t>
+      </w:r>
+      <w:proofErr w:type="spellStart"/>
+      <w:r>
+        <w:rPr>
+          <w:color w:val="8888C6"/>
+        </w:rPr>
+        <w:t>str</w:t>
+      </w:r>
+      <w:proofErr w:type="spellEnd"/>
+      <w:r>
+        <w:rPr>
+          <w:color w:val="A9B7C6"/>
+        </w:rPr>
+        <w:t>):</w:t>
+      </w:r>
+      <w:r>
+        <w:rPr>
+          <w:color w:val="A9B7C6"/>
+        </w:rPr>
+        <w:br/>
+        <w:t xml:space="preserve">            </w:t>
+      </w:r>
+      <w:proofErr w:type="spellStart"/>
+      <w:r>
+        <w:rPr>
+          <w:color w:val="A9B7C6"/>
+        </w:rPr>
+        <w:t>perms</w:t>
+      </w:r>
+      <w:proofErr w:type="spellEnd"/>
+      <w:r>
+        <w:rPr>
+          <w:color w:val="A9B7C6"/>
+        </w:rPr>
+        <w:t xml:space="preserve"> = (</w:t>
+      </w:r>
+      <w:proofErr w:type="spellStart"/>
+      <w:r>
+        <w:rPr>
+          <w:color w:val="94558D"/>
+        </w:rPr>
+        <w:t>self</w:t>
+      </w:r>
+      <w:r>
+        <w:rPr>
+          <w:color w:val="A9B7C6"/>
+        </w:rPr>
+        <w:t>.permission_required</w:t>
+      </w:r>
+      <w:proofErr w:type="spellEnd"/>
+      <w:r>
+        <w:rPr>
+          <w:color w:val="CC7832"/>
+        </w:rPr>
+        <w:t>,</w:t>
+      </w:r>
+      <w:r>
+        <w:rPr>
+          <w:color w:val="A9B7C6"/>
+        </w:rPr>
+        <w:t>)</w:t>
+      </w:r>
+      <w:r>
+        <w:rPr>
+          <w:color w:val="A9B7C6"/>
+        </w:rPr>
+        <w:br/>
+        <w:t xml:space="preserve">        </w:t>
+      </w:r>
+      <w:r>
+        <w:rPr>
+          <w:color w:val="808080"/>
+        </w:rPr>
+        <w:t xml:space="preserve">#Caso contrario, devuelve </w:t>
+      </w:r>
+      <w:proofErr w:type="spellStart"/>
+      <w:r>
+        <w:rPr>
+          <w:color w:val="808080"/>
+        </w:rPr>
+        <w:t>perms</w:t>
+      </w:r>
+      <w:proofErr w:type="spellEnd"/>
+      <w:r>
+        <w:rPr>
+          <w:color w:val="808080"/>
+        </w:rPr>
+        <w:br/>
+        <w:t xml:space="preserve">        </w:t>
+      </w:r>
+      <w:proofErr w:type="spellStart"/>
+      <w:r>
+        <w:rPr>
+          <w:color w:val="CC7832"/>
+        </w:rPr>
+        <w:t>else</w:t>
+      </w:r>
+      <w:proofErr w:type="spellEnd"/>
+      <w:r>
+        <w:rPr>
+          <w:color w:val="A9B7C6"/>
+        </w:rPr>
+        <w:t>:</w:t>
+      </w:r>
+      <w:r>
+        <w:rPr>
+          <w:color w:val="A9B7C6"/>
+        </w:rPr>
+        <w:br/>
+        <w:t xml:space="preserve">            </w:t>
+      </w:r>
+      <w:proofErr w:type="spellStart"/>
+      <w:r>
+        <w:rPr>
+          <w:color w:val="A9B7C6"/>
+        </w:rPr>
+        <w:t>perms</w:t>
+      </w:r>
+      <w:proofErr w:type="spellEnd"/>
+      <w:r>
+        <w:rPr>
+          <w:color w:val="A9B7C6"/>
+        </w:rPr>
+        <w:t xml:space="preserve"> = </w:t>
+      </w:r>
+      <w:proofErr w:type="spellStart"/>
+      <w:r>
+        <w:rPr>
+          <w:color w:val="94558D"/>
+        </w:rPr>
+        <w:t>self</w:t>
+      </w:r>
+      <w:r>
+        <w:rPr>
+          <w:color w:val="A9B7C6"/>
+        </w:rPr>
+        <w:t>.permission_required</w:t>
+      </w:r>
+      <w:proofErr w:type="spellEnd"/>
+      <w:r>
+        <w:rPr>
+          <w:color w:val="A9B7C6"/>
+        </w:rPr>
+        <w:br/>
+        <w:t xml:space="preserve">        </w:t>
+      </w:r>
+      <w:proofErr w:type="spellStart"/>
+      <w:r>
+        <w:rPr>
+          <w:color w:val="CC7832"/>
+        </w:rPr>
+        <w:t>return</w:t>
+      </w:r>
+      <w:proofErr w:type="spellEnd"/>
+      <w:r>
+        <w:rPr>
+          <w:color w:val="CC7832"/>
         </w:rPr>
         <w:t xml:space="preserve"> </w:t>
       </w:r>
       <w:proofErr w:type="spellStart"/>
       <w:r>
         <w:rPr>
-          <w:color w:val="808080"/>
-          <w:lang w:val="en-US"/>
-        </w:rPr>
-        <w:t>permisos</w:t>
-      </w:r>
-      <w:proofErr w:type="spellEnd"/>
-      <w:r>
-        <w:rPr>
-          <w:color w:val="808080"/>
-          <w:lang w:val="en-US"/>
+          <w:color w:val="A9B7C6"/>
+        </w:rPr>
+        <w:t>perms</w:t>
+      </w:r>
+      <w:proofErr w:type="spellEnd"/>
+      <w:r>
+        <w:rPr>
+          <w:color w:val="A9B7C6"/>
+        </w:rPr>
+        <w:br/>
+      </w:r>
+      <w:r>
+        <w:rPr>
+          <w:color w:val="A9B7C6"/>
+        </w:rPr>
+        <w:br/>
+        <w:t xml:space="preserve">    </w:t>
+      </w:r>
+      <w:proofErr w:type="spellStart"/>
+      <w:r>
+        <w:rPr>
+          <w:color w:val="CC7832"/>
+        </w:rPr>
+        <w:t>def</w:t>
+      </w:r>
+      <w:proofErr w:type="spellEnd"/>
+      <w:r>
+        <w:rPr>
+          <w:color w:val="CC7832"/>
         </w:rPr>
         <w:t xml:space="preserve"> </w:t>
       </w:r>
       <w:proofErr w:type="spellStart"/>
       <w:r>
         <w:rPr>
-          <w:color w:val="808080"/>
-          <w:lang w:val="en-US"/>
-        </w:rPr>
-        <w:t>en</w:t>
-      </w:r>
-      <w:proofErr w:type="spellEnd"/>
-      <w:r>
-        <w:rPr>
-          <w:color w:val="808080"/>
-          <w:lang w:val="en-US"/>
+          <w:color w:val="FFC66D"/>
+        </w:rPr>
+        <w:t>get_url_redirect</w:t>
+      </w:r>
+      <w:proofErr w:type="spellEnd"/>
+      <w:r>
+        <w:rPr>
+          <w:color w:val="A9B7C6"/>
+        </w:rPr>
+        <w:t>(</w:t>
+      </w:r>
+      <w:proofErr w:type="spellStart"/>
+      <w:r>
+        <w:rPr>
+          <w:color w:val="94558D"/>
+        </w:rPr>
+        <w:t>self</w:t>
+      </w:r>
+      <w:proofErr w:type="spellEnd"/>
+      <w:r>
+        <w:rPr>
+          <w:color w:val="A9B7C6"/>
+        </w:rPr>
+        <w:t>):</w:t>
+      </w:r>
+      <w:r>
+        <w:rPr>
+          <w:color w:val="A9B7C6"/>
+        </w:rPr>
+        <w:br/>
+        <w:t xml:space="preserve">        </w:t>
+      </w:r>
+      <w:proofErr w:type="spellStart"/>
+      <w:r>
+        <w:rPr>
+          <w:color w:val="CC7832"/>
+        </w:rPr>
+        <w:t>if</w:t>
+      </w:r>
+      <w:proofErr w:type="spellEnd"/>
+      <w:r>
+        <w:rPr>
+          <w:color w:val="CC7832"/>
         </w:rPr>
         <w:t xml:space="preserve"> </w:t>
       </w:r>
       <w:proofErr w:type="spellStart"/>
       <w:r>
         <w:rPr>
-          <w:color w:val="808080"/>
-          <w:lang w:val="en-US"/>
-        </w:rPr>
-        <w:t>una</w:t>
-      </w:r>
-      <w:proofErr w:type="spellEnd"/>
-      <w:r>
-        <w:rPr>
-          <w:color w:val="808080"/>
-          <w:lang w:val="en-US"/>
+          <w:color w:val="94558D"/>
+        </w:rPr>
+        <w:t>self</w:t>
+      </w:r>
+      <w:r>
+        <w:rPr>
+          <w:color w:val="A9B7C6"/>
+        </w:rPr>
+        <w:t>.url_redirect</w:t>
+      </w:r>
+      <w:proofErr w:type="spellEnd"/>
+      <w:r>
+        <w:rPr>
+          <w:color w:val="A9B7C6"/>
         </w:rPr>
         <w:t xml:space="preserve"> </w:t>
       </w:r>
       <w:proofErr w:type="spellStart"/>
       <w:r>
         <w:rPr>
-          <w:color w:val="808080"/>
-          <w:lang w:val="en-US"/>
-        </w:rPr>
-        <w:t>lista</w:t>
-      </w:r>
-      <w:proofErr w:type="spellEnd"/>
-      <w:r>
-        <w:rPr>
-          <w:color w:val="808080"/>
-          <w:lang w:val="en-US"/>
+          <w:color w:val="CC7832"/>
+        </w:rPr>
+        <w:t>is</w:t>
+      </w:r>
+      <w:proofErr w:type="spellEnd"/>
+      <w:r>
+        <w:rPr>
+          <w:color w:val="CC7832"/>
         </w:rPr>
         <w:t xml:space="preserve"> </w:t>
       </w:r>
       <w:proofErr w:type="spellStart"/>
       <w:r>
         <w:rPr>
-          <w:color w:val="808080"/>
-          <w:lang w:val="en-US"/>
-        </w:rPr>
-        <w:t>en</w:t>
-      </w:r>
-      <w:proofErr w:type="spellEnd"/>
-      <w:r>
-        <w:rPr>
-          <w:color w:val="808080"/>
-          <w:lang w:val="en-US"/>
+          <w:color w:val="CC7832"/>
+        </w:rPr>
+        <w:t>None</w:t>
+      </w:r>
+      <w:proofErr w:type="spellEnd"/>
+      <w:r>
+        <w:rPr>
+          <w:color w:val="A9B7C6"/>
+        </w:rPr>
+        <w:t>:</w:t>
+      </w:r>
+      <w:r>
+        <w:rPr>
+          <w:color w:val="A9B7C6"/>
+        </w:rPr>
+        <w:br/>
+        <w:t xml:space="preserve">            </w:t>
+      </w:r>
+      <w:proofErr w:type="spellStart"/>
+      <w:r>
+        <w:rPr>
+          <w:color w:val="CC7832"/>
+        </w:rPr>
+        <w:t>return</w:t>
+      </w:r>
+      <w:proofErr w:type="spellEnd"/>
+      <w:r>
+        <w:rPr>
+          <w:color w:val="CC7832"/>
         </w:rPr>
         <w:t xml:space="preserve"> </w:t>
       </w:r>
       <w:proofErr w:type="spellStart"/>
       <w:r>
         <w:rPr>
-          <w:color w:val="808080"/>
-          <w:lang w:val="en-US"/>
-        </w:rPr>
-        <w:t>todos</w:t>
-      </w:r>
-      <w:proofErr w:type="spellEnd"/>
-      <w:r>
-        <w:rPr>
-          <w:color w:val="808080"/>
-          <w:lang w:val="en-US"/>
+          <w:color w:val="A9B7C6"/>
+        </w:rPr>
+        <w:t>reverse_lazy</w:t>
+      </w:r>
+      <w:proofErr w:type="spellEnd"/>
+      <w:r>
+        <w:rPr>
+          <w:color w:val="A9B7C6"/>
+        </w:rPr>
+        <w:t>(</w:t>
+      </w:r>
+      <w:r>
+        <w:rPr>
+          <w:color w:val="6A8759"/>
+        </w:rPr>
+        <w:t>'</w:t>
+      </w:r>
+      <w:proofErr w:type="spellStart"/>
+      <w:r>
+        <w:rPr>
+          <w:color w:val="6A8759"/>
+        </w:rPr>
+        <w:t>accounts:login</w:t>
+      </w:r>
+      <w:proofErr w:type="spellEnd"/>
+      <w:r>
+        <w:rPr>
+          <w:color w:val="6A8759"/>
+        </w:rPr>
+        <w:t>'</w:t>
+      </w:r>
+      <w:r>
+        <w:rPr>
+          <w:color w:val="A9B7C6"/>
+        </w:rPr>
+        <w:t>)</w:t>
+      </w:r>
+      <w:r>
+        <w:rPr>
+          <w:color w:val="A9B7C6"/>
+        </w:rPr>
+        <w:br/>
+        <w:t xml:space="preserve">        </w:t>
+      </w:r>
+      <w:proofErr w:type="spellStart"/>
+      <w:r>
+        <w:rPr>
+          <w:color w:val="CC7832"/>
+        </w:rPr>
+        <w:t>return</w:t>
+      </w:r>
+      <w:proofErr w:type="spellEnd"/>
+      <w:r>
+        <w:rPr>
+          <w:color w:val="CC7832"/>
         </w:rPr>
         <w:t xml:space="preserve"> </w:t>
       </w:r>
       <w:proofErr w:type="spellStart"/>
       <w:r>
         <w:rPr>
-          <w:color w:val="808080"/>
-          <w:lang w:val="en-US"/>
-        </w:rPr>
-        <w:t>los</w:t>
-      </w:r>
-      <w:proofErr w:type="spellEnd"/>
-      <w:r>
-        <w:rPr>
-          <w:color w:val="808080"/>
-          <w:lang w:val="en-US"/>
+          <w:color w:val="94558D"/>
+        </w:rPr>
+        <w:t>self</w:t>
+      </w:r>
+      <w:r>
+        <w:rPr>
+          <w:color w:val="A9B7C6"/>
+        </w:rPr>
+        <w:t>.url_redirect</w:t>
+      </w:r>
+      <w:proofErr w:type="spellEnd"/>
+      <w:r>
+        <w:rPr>
+          <w:color w:val="A9B7C6"/>
+        </w:rPr>
+        <w:br/>
+      </w:r>
+      <w:r>
+        <w:rPr>
+          <w:color w:val="A9B7C6"/>
+        </w:rPr>
+        <w:br/>
+        <w:t xml:space="preserve">    </w:t>
+      </w:r>
+      <w:proofErr w:type="spellStart"/>
+      <w:r>
+        <w:rPr>
+          <w:color w:val="CC7832"/>
+        </w:rPr>
+        <w:t>def</w:t>
+      </w:r>
+      <w:proofErr w:type="spellEnd"/>
+      <w:r>
+        <w:rPr>
+          <w:color w:val="CC7832"/>
         </w:rPr>
         <w:t xml:space="preserve"> </w:t>
       </w:r>
       <w:proofErr w:type="spellStart"/>
       <w:r>
         <w:rPr>
-          <w:color w:val="808080"/>
-          <w:lang w:val="en-US"/>
-        </w:rPr>
-        <w:t>casos</w:t>
-      </w:r>
-      <w:proofErr w:type="spellEnd"/>
-      <w:r>
-        <w:rPr>
-          <w:color w:val="808080"/>
-          <w:lang w:val="en-US"/>
-        </w:rPr>
-        <w:br/>
-        <w:t xml:space="preserve">    </w:t>
-      </w:r>
-      <w:proofErr w:type="spellStart"/>
-      <w:r>
-        <w:rPr>
-          <w:color w:val="CC7832"/>
-          <w:lang w:val="en-US"/>
-        </w:rPr>
-        <w:t>def</w:t>
-      </w:r>
-      <w:proofErr w:type="spellEnd"/>
-      <w:r>
-        <w:rPr>
-          <w:color w:val="CC7832"/>
-          <w:lang w:val="en-US"/>
+          <w:color w:val="FFC66D"/>
+        </w:rPr>
+        <w:t>dispatch</w:t>
+      </w:r>
+      <w:proofErr w:type="spellEnd"/>
+      <w:r>
+        <w:rPr>
+          <w:color w:val="A9B7C6"/>
+        </w:rPr>
+        <w:t>(</w:t>
+      </w:r>
+      <w:proofErr w:type="spellStart"/>
+      <w:r>
+        <w:rPr>
+          <w:color w:val="94558D"/>
+        </w:rPr>
+        <w:t>self</w:t>
+      </w:r>
+      <w:proofErr w:type="spellEnd"/>
+      <w:r>
+        <w:rPr>
+          <w:color w:val="CC7832"/>
+        </w:rPr>
+        <w:t xml:space="preserve">, </w:t>
+      </w:r>
+      <w:proofErr w:type="spellStart"/>
+      <w:r>
+        <w:rPr>
+          <w:color w:val="A9B7C6"/>
+        </w:rPr>
+        <w:t>request</w:t>
+      </w:r>
+      <w:proofErr w:type="spellEnd"/>
+      <w:r>
+        <w:rPr>
+          <w:color w:val="CC7832"/>
+        </w:rPr>
+        <w:t xml:space="preserve">, </w:t>
+      </w:r>
+      <w:r>
+        <w:rPr>
+          <w:color w:val="A9B7C6"/>
+        </w:rPr>
+        <w:t>*</w:t>
+      </w:r>
+      <w:proofErr w:type="spellStart"/>
+      <w:r>
+        <w:rPr>
+          <w:color w:val="A9B7C6"/>
+        </w:rPr>
+        <w:t>args</w:t>
+      </w:r>
+      <w:proofErr w:type="spellEnd"/>
+      <w:r>
+        <w:rPr>
+          <w:color w:val="CC7832"/>
+        </w:rPr>
+        <w:t xml:space="preserve">, </w:t>
+      </w:r>
+      <w:r>
+        <w:rPr>
+          <w:color w:val="A9B7C6"/>
+        </w:rPr>
+        <w:t>**</w:t>
+      </w:r>
+      <w:proofErr w:type="spellStart"/>
+      <w:r>
+        <w:rPr>
+          <w:color w:val="A9B7C6"/>
+        </w:rPr>
+        <w:t>kwargs</w:t>
+      </w:r>
+      <w:proofErr w:type="spellEnd"/>
+      <w:r>
+        <w:rPr>
+          <w:color w:val="A9B7C6"/>
+        </w:rPr>
+        <w:t>):</w:t>
+      </w:r>
+      <w:r>
+        <w:rPr>
+          <w:color w:val="A9B7C6"/>
+        </w:rPr>
+        <w:br/>
+        <w:t xml:space="preserve">        </w:t>
+      </w:r>
+      <w:r>
+        <w:rPr>
+          <w:color w:val="808080"/>
+        </w:rPr>
+        <w:t>#Validamos si el usuario tiene esa lista de permisos</w:t>
+      </w:r>
+      <w:r>
+        <w:rPr>
+          <w:color w:val="808080"/>
+        </w:rPr>
+        <w:br/>
+        <w:t xml:space="preserve">        </w:t>
+      </w:r>
+      <w:proofErr w:type="spellStart"/>
+      <w:r>
+        <w:rPr>
+          <w:color w:val="CC7832"/>
+        </w:rPr>
+        <w:t>if</w:t>
+      </w:r>
+      <w:proofErr w:type="spellEnd"/>
+      <w:r>
+        <w:rPr>
+          <w:color w:val="CC7832"/>
         </w:rPr>
         <w:t xml:space="preserve"> </w:t>
       </w:r>
       <w:proofErr w:type="spellStart"/>
       <w:r>
         <w:rPr>
-          <w:color w:val="FFC66D"/>
-          <w:lang w:val="en-US"/>
-        </w:rPr>
-        <w:t>get_perms</w:t>
-      </w:r>
-      <w:proofErr w:type="spellEnd"/>
-      <w:r>
-        <w:rPr>
-          <w:color w:val="A9B7C6"/>
-          <w:lang w:val="en-US"/>
+          <w:color w:val="A9B7C6"/>
+        </w:rPr>
+        <w:t>request.user.has_perms</w:t>
+      </w:r>
+      <w:proofErr w:type="spellEnd"/>
+      <w:r>
+        <w:rPr>
+          <w:color w:val="A9B7C6"/>
         </w:rPr>
         <w:t>(</w:t>
       </w:r>
+      <w:proofErr w:type="spellStart"/>
       <w:r>
         <w:rPr>
           <w:color w:val="94558D"/>
-          <w:lang w:val="en-US"/>
         </w:rPr>
         <w:t>self</w:t>
       </w:r>
       <w:r>
         <w:rPr>
           <w:color w:val="A9B7C6"/>
-          <w:lang w:val="en-US"/>
-        </w:rPr>
-        <w:t>):</w:t>
-      </w:r>
-      <w:r>
-        <w:rPr>
-          <w:color w:val="A9B7C6"/>
-          <w:lang w:val="en-US"/>
+        </w:rPr>
+        <w:t>.get_perms</w:t>
+      </w:r>
+      <w:proofErr w:type="spellEnd"/>
+      <w:r>
+        <w:rPr>
+          <w:color w:val="A9B7C6"/>
+        </w:rPr>
+        <w:t>()):</w:t>
+      </w:r>
+      <w:r>
+        <w:rPr>
+          <w:color w:val="A9B7C6"/>
+        </w:rPr>
+        <w:br/>
+        <w:t xml:space="preserve">            </w:t>
+      </w:r>
+      <w:proofErr w:type="spellStart"/>
+      <w:r>
+        <w:rPr>
+          <w:color w:val="CC7832"/>
+        </w:rPr>
+        <w:t>return</w:t>
+      </w:r>
+      <w:proofErr w:type="spellEnd"/>
+      <w:r>
+        <w:rPr>
+          <w:color w:val="CC7832"/>
+        </w:rPr>
+        <w:t xml:space="preserve"> </w:t>
+      </w:r>
+      <w:proofErr w:type="spellStart"/>
+      <w:r>
+        <w:rPr>
+          <w:color w:val="8888C6"/>
+        </w:rPr>
+        <w:t>super</w:t>
+      </w:r>
+      <w:proofErr w:type="spellEnd"/>
+      <w:r>
+        <w:rPr>
+          <w:color w:val="A9B7C6"/>
+        </w:rPr>
+        <w:t>().</w:t>
+      </w:r>
+      <w:proofErr w:type="spellStart"/>
+      <w:r>
+        <w:rPr>
+          <w:color w:val="A9B7C6"/>
+        </w:rPr>
+        <w:t>dispatch</w:t>
+      </w:r>
+      <w:proofErr w:type="spellEnd"/>
+      <w:r>
+        <w:rPr>
+          <w:color w:val="A9B7C6"/>
+        </w:rPr>
+        <w:t>(</w:t>
+      </w:r>
+      <w:proofErr w:type="spellStart"/>
+      <w:r>
+        <w:rPr>
+          <w:color w:val="A9B7C6"/>
+        </w:rPr>
+        <w:t>request</w:t>
+      </w:r>
+      <w:proofErr w:type="spellEnd"/>
+      <w:r>
+        <w:rPr>
+          <w:color w:val="CC7832"/>
+        </w:rPr>
+        <w:t xml:space="preserve">, </w:t>
+      </w:r>
+      <w:r>
+        <w:rPr>
+          <w:color w:val="A9B7C6"/>
+        </w:rPr>
+        <w:t>*</w:t>
+      </w:r>
+      <w:proofErr w:type="spellStart"/>
+      <w:r>
+        <w:rPr>
+          <w:color w:val="A9B7C6"/>
+        </w:rPr>
+        <w:t>args</w:t>
+      </w:r>
+      <w:proofErr w:type="spellEnd"/>
+      <w:r>
+        <w:rPr>
+          <w:color w:val="CC7832"/>
+        </w:rPr>
+        <w:t xml:space="preserve">, </w:t>
+      </w:r>
+      <w:r>
+        <w:rPr>
+          <w:color w:val="A9B7C6"/>
+        </w:rPr>
+        <w:t>**</w:t>
+      </w:r>
+      <w:proofErr w:type="spellStart"/>
+      <w:r>
+        <w:rPr>
+          <w:color w:val="A9B7C6"/>
+        </w:rPr>
+        <w:t>kwargs</w:t>
+      </w:r>
+      <w:proofErr w:type="spellEnd"/>
+      <w:r>
+        <w:rPr>
+          <w:color w:val="A9B7C6"/>
+        </w:rPr>
+        <w:t>)</w:t>
+      </w:r>
+      <w:r>
+        <w:rPr>
+          <w:color w:val="A9B7C6"/>
         </w:rPr>
         <w:br/>
         <w:t xml:space="preserve">        </w:t>
       </w:r>
-      <w:r>
-        <w:rPr>
-          <w:color w:val="808080"/>
-          <w:lang w:val="en-US"/>
-        </w:rPr>
-        <w:t xml:space="preserve">#Si </w:t>
-      </w:r>
-      <w:proofErr w:type="spellStart"/>
-      <w:r>
-        <w:rPr>
-          <w:color w:val="808080"/>
-          <w:lang w:val="en-US"/>
-        </w:rPr>
-        <w:t>es</w:t>
-      </w:r>
-      <w:proofErr w:type="spellEnd"/>
-      <w:r>
-        <w:rPr>
-          <w:color w:val="808080"/>
-          <w:lang w:val="en-US"/>
-        </w:rPr>
-        <w:t xml:space="preserve"> un </w:t>
-      </w:r>
-      <w:proofErr w:type="spellStart"/>
-      <w:r>
-        <w:rPr>
-          <w:color w:val="808080"/>
-          <w:lang w:val="en-US"/>
-        </w:rPr>
-        <w:t>str</w:t>
-      </w:r>
-      <w:proofErr w:type="spellEnd"/>
-      <w:r>
-        <w:rPr>
-          <w:color w:val="808080"/>
-          <w:lang w:val="en-US"/>
-        </w:rPr>
-        <w:t xml:space="preserve">, </w:t>
-      </w:r>
-      <w:proofErr w:type="spellStart"/>
-      <w:r>
-        <w:rPr>
-          <w:color w:val="808080"/>
-          <w:lang w:val="en-US"/>
-        </w:rPr>
-        <w:t>convierte</w:t>
-      </w:r>
-      <w:proofErr w:type="spellEnd"/>
-      <w:r>
-        <w:rPr>
-          <w:color w:val="808080"/>
-          <w:lang w:val="en-US"/>
-        </w:rPr>
-        <w:t xml:space="preserve"> perms </w:t>
-      </w:r>
-      <w:proofErr w:type="spellStart"/>
-      <w:r>
-        <w:rPr>
-          <w:color w:val="808080"/>
-          <w:lang w:val="en-US"/>
-        </w:rPr>
-        <w:t>en</w:t>
-      </w:r>
-      <w:proofErr w:type="spellEnd"/>
-      <w:r>
-        <w:rPr>
-          <w:color w:val="808080"/>
-          <w:lang w:val="en-US"/>
+      <w:proofErr w:type="spellStart"/>
+      <w:r>
+        <w:rPr>
+          <w:color w:val="CC7832"/>
+        </w:rPr>
+        <w:t>return</w:t>
+      </w:r>
+      <w:proofErr w:type="spellEnd"/>
+      <w:r>
+        <w:rPr>
+          <w:color w:val="CC7832"/>
         </w:rPr>
         <w:t xml:space="preserve"> </w:t>
       </w:r>
       <w:proofErr w:type="spellStart"/>
       <w:r>
         <w:rPr>
-          <w:color w:val="808080"/>
-          <w:lang w:val="en-US"/>
-        </w:rPr>
-        <w:t>una</w:t>
-      </w:r>
-      <w:proofErr w:type="spellEnd"/>
-      <w:r>
-        <w:rPr>
-          <w:color w:val="808080"/>
-          <w:lang w:val="en-US"/>
-        </w:rPr>
-        <w:t xml:space="preserve"> </w:t>
-      </w:r>
-      <w:proofErr w:type="spellStart"/>
-      <w:r>
-        <w:rPr>
-          <w:color w:val="808080"/>
-          <w:lang w:val="en-US"/>
-        </w:rPr>
-        <w:t>lista</w:t>
-      </w:r>
-      <w:proofErr w:type="spellEnd"/>
-      <w:r>
-        <w:rPr>
-          <w:color w:val="808080"/>
-          <w:lang w:val="en-US"/>
-        </w:rPr>
-        <w:br/>
-        <w:t xml:space="preserve">        </w:t>
-      </w:r>
-      <w:r>
-        <w:rPr>
-          <w:color w:val="CC7832"/>
-          <w:lang w:val="en-US"/>
-        </w:rPr>
-        <w:t xml:space="preserve">if </w:t>
-      </w:r>
-      <w:proofErr w:type="spellStart"/>
-      <w:r>
-        <w:rPr>
-          <w:color w:val="8888C6"/>
-          <w:lang w:val="en-US"/>
-        </w:rPr>
-        <w:t>isinstance</w:t>
-      </w:r>
-      <w:proofErr w:type="spellEnd"/>
-      <w:r>
-        <w:rPr>
-          <w:color w:val="A9B7C6"/>
-          <w:lang w:val="en-US"/>
+          <w:color w:val="A9B7C6"/>
+        </w:rPr>
+        <w:t>redirect</w:t>
+      </w:r>
+      <w:proofErr w:type="spellEnd"/>
+      <w:r>
+        <w:rPr>
+          <w:color w:val="A9B7C6"/>
         </w:rPr>
         <w:t>(</w:t>
       </w:r>
@@ -1481,833 +1959,12 @@
       <w:r>
         <w:rPr>
           <w:color w:val="94558D"/>
-          <w:lang w:val="en-US"/>
         </w:rPr>
         <w:t>self</w:t>
       </w:r>
       <w:r>
         <w:rPr>
           <w:color w:val="A9B7C6"/>
-          <w:lang w:val="en-US"/>
-        </w:rPr>
-        <w:t>.permission_required</w:t>
-      </w:r>
-      <w:proofErr w:type="spellEnd"/>
-      <w:r>
-        <w:rPr>
-          <w:color w:val="CC7832"/>
-          <w:lang w:val="en-US"/>
-        </w:rPr>
-        <w:t xml:space="preserve">, </w:t>
-      </w:r>
-      <w:proofErr w:type="spellStart"/>
-      <w:r>
-        <w:rPr>
-          <w:color w:val="8888C6"/>
-          <w:lang w:val="en-US"/>
-        </w:rPr>
-        <w:t>str</w:t>
-      </w:r>
-      <w:proofErr w:type="spellEnd"/>
-      <w:r>
-        <w:rPr>
-          <w:color w:val="A9B7C6"/>
-          <w:lang w:val="en-US"/>
-        </w:rPr>
-        <w:t>):</w:t>
-      </w:r>
-      <w:r>
-        <w:rPr>
-          <w:color w:val="A9B7C6"/>
-          <w:lang w:val="en-US"/>
-        </w:rPr>
-        <w:br/>
-        <w:t xml:space="preserve">            perms = (</w:t>
-      </w:r>
-      <w:proofErr w:type="spellStart"/>
-      <w:r>
-        <w:rPr>
-          <w:color w:val="94558D"/>
-          <w:lang w:val="en-US"/>
-        </w:rPr>
-        <w:t>self</w:t>
-      </w:r>
-      <w:r>
-        <w:rPr>
-          <w:color w:val="A9B7C6"/>
-          <w:lang w:val="en-US"/>
-        </w:rPr>
-        <w:t>.permission_required</w:t>
-      </w:r>
-      <w:proofErr w:type="spellEnd"/>
-      <w:r>
-        <w:rPr>
-          <w:color w:val="CC7832"/>
-          <w:lang w:val="en-US"/>
-        </w:rPr>
-        <w:t>,</w:t>
-      </w:r>
-      <w:r>
-        <w:rPr>
-          <w:color w:val="A9B7C6"/>
-          <w:lang w:val="en-US"/>
-        </w:rPr>
-        <w:t>)</w:t>
-      </w:r>
-      <w:r>
-        <w:rPr>
-          <w:color w:val="A9B7C6"/>
-          <w:lang w:val="en-US"/>
-        </w:rPr>
-        <w:br/>
-        <w:t xml:space="preserve">        </w:t>
-      </w:r>
-      <w:r>
-        <w:rPr>
-          <w:color w:val="808080"/>
-          <w:lang w:val="en-US"/>
-        </w:rPr>
-        <w:t>#</w:t>
-      </w:r>
-      <w:proofErr w:type="spellStart"/>
-      <w:r>
-        <w:rPr>
-          <w:color w:val="808080"/>
-          <w:lang w:val="en-US"/>
-        </w:rPr>
-        <w:t>Caso</w:t>
-      </w:r>
-      <w:proofErr w:type="spellEnd"/>
-      <w:r>
-        <w:rPr>
-          <w:color w:val="808080"/>
-          <w:lang w:val="en-US"/>
-        </w:rPr>
-        <w:t xml:space="preserve"> </w:t>
-      </w:r>
-      <w:proofErr w:type="spellStart"/>
-      <w:r>
-        <w:rPr>
-          <w:color w:val="808080"/>
-          <w:lang w:val="en-US"/>
-        </w:rPr>
-        <w:t>contrario</w:t>
-      </w:r>
-      <w:proofErr w:type="spellEnd"/>
-      <w:r>
-        <w:rPr>
-          <w:color w:val="808080"/>
-          <w:lang w:val="en-US"/>
-        </w:rPr>
-        <w:t xml:space="preserve">, </w:t>
-      </w:r>
-      <w:proofErr w:type="spellStart"/>
-      <w:r>
-        <w:rPr>
-          <w:color w:val="808080"/>
-          <w:lang w:val="en-US"/>
-        </w:rPr>
-        <w:t>devuelve</w:t>
-      </w:r>
-      <w:proofErr w:type="spellEnd"/>
-      <w:r>
-        <w:rPr>
-          <w:color w:val="808080"/>
-          <w:lang w:val="en-US"/>
-        </w:rPr>
-        <w:t xml:space="preserve"> perms</w:t>
-      </w:r>
-      <w:r>
-        <w:rPr>
-          <w:color w:val="808080"/>
-          <w:lang w:val="en-US"/>
-        </w:rPr>
-        <w:br/>
-        <w:t xml:space="preserve">        </w:t>
-      </w:r>
-      <w:r>
-        <w:rPr>
-          <w:color w:val="CC7832"/>
-          <w:lang w:val="en-US"/>
-        </w:rPr>
-        <w:t>else</w:t>
-      </w:r>
-      <w:r>
-        <w:rPr>
-          <w:color w:val="A9B7C6"/>
-          <w:lang w:val="en-US"/>
-        </w:rPr>
-        <w:t>:</w:t>
-      </w:r>
-      <w:r>
-        <w:rPr>
-          <w:color w:val="A9B7C6"/>
-          <w:lang w:val="en-US"/>
-        </w:rPr>
-        <w:br/>
-        <w:t xml:space="preserve">            perms = </w:t>
-      </w:r>
-      <w:proofErr w:type="spellStart"/>
-      <w:r>
-        <w:rPr>
-          <w:color w:val="94558D"/>
-          <w:lang w:val="en-US"/>
-        </w:rPr>
-        <w:t>self</w:t>
-      </w:r>
-      <w:r>
-        <w:rPr>
-          <w:color w:val="A9B7C6"/>
-          <w:lang w:val="en-US"/>
-        </w:rPr>
-        <w:t>.permission_required</w:t>
-      </w:r>
-      <w:proofErr w:type="spellEnd"/>
-      <w:r>
-        <w:rPr>
-          <w:color w:val="A9B7C6"/>
-          <w:lang w:val="en-US"/>
-        </w:rPr>
-        <w:br/>
-        <w:t xml:space="preserve">        </w:t>
-      </w:r>
-      <w:r>
-        <w:rPr>
-          <w:color w:val="CC7832"/>
-          <w:lang w:val="en-US"/>
-        </w:rPr>
-        <w:t xml:space="preserve">return </w:t>
-      </w:r>
-      <w:r>
-        <w:rPr>
-          <w:color w:val="A9B7C6"/>
-          <w:lang w:val="en-US"/>
-        </w:rPr>
-        <w:t>perms</w:t>
-      </w:r>
-      <w:r>
-        <w:rPr>
-          <w:color w:val="A9B7C6"/>
-          <w:lang w:val="en-US"/>
-        </w:rPr>
-        <w:br/>
-      </w:r>
-      <w:r>
-        <w:rPr>
-          <w:color w:val="A9B7C6"/>
-          <w:lang w:val="en-US"/>
-        </w:rPr>
-        <w:br/>
-        <w:t xml:space="preserve">    </w:t>
-      </w:r>
-      <w:proofErr w:type="spellStart"/>
-      <w:r>
-        <w:rPr>
-          <w:color w:val="CC7832"/>
-          <w:lang w:val="en-US"/>
-        </w:rPr>
-        <w:t>def</w:t>
-      </w:r>
-      <w:proofErr w:type="spellEnd"/>
-      <w:r>
-        <w:rPr>
-          <w:color w:val="CC7832"/>
-          <w:lang w:val="en-US"/>
-        </w:rPr>
-        <w:t xml:space="preserve"> </w:t>
-      </w:r>
-      <w:proofErr w:type="spellStart"/>
-      <w:r>
-        <w:rPr>
-          <w:color w:val="FFC66D"/>
-          <w:lang w:val="en-US"/>
-        </w:rPr>
-        <w:t>get_url_redirect</w:t>
-      </w:r>
-      <w:proofErr w:type="spellEnd"/>
-      <w:r>
-        <w:rPr>
-          <w:color w:val="A9B7C6"/>
-          <w:lang w:val="en-US"/>
-        </w:rPr>
-        <w:t>(</w:t>
-      </w:r>
-      <w:r>
-        <w:rPr>
-          <w:color w:val="94558D"/>
-          <w:lang w:val="en-US"/>
-        </w:rPr>
-        <w:t>self</w:t>
-      </w:r>
-      <w:r>
-        <w:rPr>
-          <w:color w:val="A9B7C6"/>
-          <w:lang w:val="en-US"/>
-        </w:rPr>
-        <w:t>):</w:t>
-      </w:r>
-      <w:r>
-        <w:rPr>
-          <w:color w:val="A9B7C6"/>
-          <w:lang w:val="en-US"/>
-        </w:rPr>
-        <w:br/>
-        <w:t xml:space="preserve">        </w:t>
-      </w:r>
-      <w:r>
-        <w:rPr>
-          <w:color w:val="CC7832"/>
-          <w:lang w:val="en-US"/>
-        </w:rPr>
-        <w:t xml:space="preserve">if </w:t>
-      </w:r>
-      <w:proofErr w:type="spellStart"/>
-      <w:r>
-        <w:rPr>
-          <w:color w:val="94558D"/>
-          <w:lang w:val="en-US"/>
-        </w:rPr>
-        <w:t>self</w:t>
-      </w:r>
-      <w:r>
-        <w:rPr>
-          <w:color w:val="A9B7C6"/>
-          <w:lang w:val="en-US"/>
-        </w:rPr>
-        <w:t>.url_redirect</w:t>
-      </w:r>
-      <w:proofErr w:type="spellEnd"/>
-      <w:r>
-        <w:rPr>
-          <w:color w:val="A9B7C6"/>
-          <w:lang w:val="en-US"/>
-        </w:rPr>
-        <w:t xml:space="preserve"> </w:t>
-      </w:r>
-      <w:r>
-        <w:rPr>
-          <w:color w:val="CC7832"/>
-          <w:lang w:val="en-US"/>
-        </w:rPr>
-        <w:t>is None</w:t>
-      </w:r>
-      <w:r>
-        <w:rPr>
-          <w:color w:val="A9B7C6"/>
-          <w:lang w:val="en-US"/>
-        </w:rPr>
-        <w:t>:</w:t>
-      </w:r>
-      <w:r>
-        <w:rPr>
-          <w:color w:val="A9B7C6"/>
-          <w:lang w:val="en-US"/>
-        </w:rPr>
-        <w:br/>
-        <w:t xml:space="preserve">            </w:t>
-      </w:r>
-      <w:r>
-        <w:rPr>
-          <w:color w:val="CC7832"/>
-          <w:lang w:val="en-US"/>
-        </w:rPr>
-        <w:t xml:space="preserve">return </w:t>
-      </w:r>
-      <w:proofErr w:type="spellStart"/>
-      <w:r>
-        <w:rPr>
-          <w:color w:val="A9B7C6"/>
-          <w:lang w:val="en-US"/>
-        </w:rPr>
-        <w:t>reverse_lazy</w:t>
-      </w:r>
-      <w:proofErr w:type="spellEnd"/>
-      <w:r>
-        <w:rPr>
-          <w:color w:val="A9B7C6"/>
-          <w:lang w:val="en-US"/>
-        </w:rPr>
-        <w:t>(</w:t>
-      </w:r>
-      <w:r>
-        <w:rPr>
-          <w:color w:val="6A8759"/>
-          <w:lang w:val="en-US"/>
-        </w:rPr>
-        <w:t>'</w:t>
-      </w:r>
-      <w:proofErr w:type="spellStart"/>
-      <w:r>
-        <w:rPr>
-          <w:color w:val="6A8759"/>
-          <w:lang w:val="en-US"/>
-        </w:rPr>
-        <w:t>accounts:login</w:t>
-      </w:r>
-      <w:proofErr w:type="spellEnd"/>
-      <w:r>
-        <w:rPr>
-          <w:color w:val="6A8759"/>
-          <w:lang w:val="en-US"/>
-        </w:rPr>
-        <w:t>'</w:t>
-      </w:r>
-      <w:r>
-        <w:rPr>
-          <w:color w:val="A9B7C6"/>
-          <w:lang w:val="en-US"/>
-        </w:rPr>
-        <w:t>)</w:t>
-      </w:r>
-      <w:r>
-        <w:rPr>
-          <w:color w:val="A9B7C6"/>
-          <w:lang w:val="en-US"/>
-        </w:rPr>
-        <w:br/>
-        <w:t xml:space="preserve">        </w:t>
-      </w:r>
-      <w:r>
-        <w:rPr>
-          <w:color w:val="CC7832"/>
-          <w:lang w:val="en-US"/>
-        </w:rPr>
-        <w:t xml:space="preserve">return </w:t>
-      </w:r>
-      <w:proofErr w:type="spellStart"/>
-      <w:r>
-        <w:rPr>
-          <w:color w:val="94558D"/>
-          <w:lang w:val="en-US"/>
-        </w:rPr>
-        <w:t>self</w:t>
-      </w:r>
-      <w:r>
-        <w:rPr>
-          <w:color w:val="A9B7C6"/>
-          <w:lang w:val="en-US"/>
-        </w:rPr>
-        <w:t>.url_redirect</w:t>
-      </w:r>
-      <w:proofErr w:type="spellEnd"/>
-      <w:r>
-        <w:rPr>
-          <w:color w:val="A9B7C6"/>
-          <w:lang w:val="en-US"/>
-        </w:rPr>
-        <w:br/>
-      </w:r>
-      <w:r>
-        <w:rPr>
-          <w:color w:val="A9B7C6"/>
-          <w:lang w:val="en-US"/>
-        </w:rPr>
-        <w:br/>
-        <w:t xml:space="preserve">    </w:t>
-      </w:r>
-      <w:proofErr w:type="spellStart"/>
-      <w:r>
-        <w:rPr>
-          <w:color w:val="CC7832"/>
-          <w:lang w:val="en-US"/>
-        </w:rPr>
-        <w:t>def</w:t>
-      </w:r>
-      <w:proofErr w:type="spellEnd"/>
-      <w:r>
-        <w:rPr>
-          <w:color w:val="CC7832"/>
-          <w:lang w:val="en-US"/>
-        </w:rPr>
-        <w:t xml:space="preserve"> </w:t>
-      </w:r>
-      <w:r>
-        <w:rPr>
-          <w:color w:val="FFC66D"/>
-          <w:lang w:val="en-US"/>
-        </w:rPr>
-        <w:t>dispatch</w:t>
-      </w:r>
-      <w:r>
-        <w:rPr>
-          <w:color w:val="A9B7C6"/>
-          <w:lang w:val="en-US"/>
-        </w:rPr>
-        <w:t>(</w:t>
-      </w:r>
-      <w:r>
-        <w:rPr>
-          <w:color w:val="94558D"/>
-          <w:lang w:val="en-US"/>
-        </w:rPr>
-        <w:t>self</w:t>
-      </w:r>
-      <w:r>
-        <w:rPr>
-          <w:color w:val="CC7832"/>
-          <w:lang w:val="en-US"/>
-        </w:rPr>
-        <w:t xml:space="preserve">, </w:t>
-      </w:r>
-      <w:r>
-        <w:rPr>
-          <w:color w:val="A9B7C6"/>
-          <w:lang w:val="en-US"/>
-        </w:rPr>
-        <w:t>request</w:t>
-      </w:r>
-      <w:r>
-        <w:rPr>
-          <w:color w:val="CC7832"/>
-          <w:lang w:val="en-US"/>
-        </w:rPr>
-        <w:t xml:space="preserve">, </w:t>
-      </w:r>
-      <w:r>
-        <w:rPr>
-          <w:color w:val="A9B7C6"/>
-          <w:lang w:val="en-US"/>
-        </w:rPr>
-        <w:t>*</w:t>
-      </w:r>
-      <w:proofErr w:type="spellStart"/>
-      <w:r>
-        <w:rPr>
-          <w:color w:val="A9B7C6"/>
-          <w:lang w:val="en-US"/>
-        </w:rPr>
-        <w:t>args</w:t>
-      </w:r>
-      <w:proofErr w:type="spellEnd"/>
-      <w:r>
-        <w:rPr>
-          <w:color w:val="CC7832"/>
-          <w:lang w:val="en-US"/>
-        </w:rPr>
-        <w:t xml:space="preserve">, </w:t>
-      </w:r>
-      <w:r>
-        <w:rPr>
-          <w:color w:val="A9B7C6"/>
-          <w:lang w:val="en-US"/>
-        </w:rPr>
-        <w:t>**</w:t>
-      </w:r>
-      <w:proofErr w:type="spellStart"/>
-      <w:r>
-        <w:rPr>
-          <w:color w:val="A9B7C6"/>
-          <w:lang w:val="en-US"/>
-        </w:rPr>
-        <w:t>kwargs</w:t>
-      </w:r>
-      <w:proofErr w:type="spellEnd"/>
-      <w:r>
-        <w:rPr>
-          <w:color w:val="A9B7C6"/>
-          <w:lang w:val="en-US"/>
-        </w:rPr>
-        <w:t>):</w:t>
-      </w:r>
-      <w:r>
-        <w:rPr>
-          <w:color w:val="A9B7C6"/>
-          <w:lang w:val="en-US"/>
-        </w:rPr>
-        <w:br/>
-        <w:t xml:space="preserve">        </w:t>
-      </w:r>
-      <w:r>
-        <w:rPr>
-          <w:color w:val="808080"/>
-          <w:lang w:val="en-US"/>
-        </w:rPr>
-        <w:t>#</w:t>
-      </w:r>
-      <w:proofErr w:type="spellStart"/>
-      <w:r>
-        <w:rPr>
-          <w:color w:val="808080"/>
-          <w:lang w:val="en-US"/>
-        </w:rPr>
-        <w:t>Validamos</w:t>
-      </w:r>
-      <w:proofErr w:type="spellEnd"/>
-      <w:r>
-        <w:rPr>
-          <w:color w:val="808080"/>
-          <w:lang w:val="en-US"/>
-        </w:rPr>
-        <w:t xml:space="preserve"> </w:t>
-      </w:r>
-      <w:proofErr w:type="spellStart"/>
-      <w:r>
-        <w:rPr>
-          <w:color w:val="808080"/>
-          <w:lang w:val="en-US"/>
-        </w:rPr>
-        <w:t>si</w:t>
-      </w:r>
-      <w:proofErr w:type="spellEnd"/>
-      <w:r>
-        <w:rPr>
-          <w:color w:val="808080"/>
-          <w:lang w:val="en-US"/>
-        </w:rPr>
-        <w:t xml:space="preserve"> el </w:t>
-      </w:r>
-      <w:proofErr w:type="spellStart"/>
-      <w:r>
-        <w:rPr>
-          <w:color w:val="808080"/>
-          <w:lang w:val="en-US"/>
-        </w:rPr>
-        <w:t>usuario</w:t>
-      </w:r>
-      <w:proofErr w:type="spellEnd"/>
-      <w:r>
-        <w:rPr>
-          <w:color w:val="808080"/>
-          <w:lang w:val="en-US"/>
-        </w:rPr>
-        <w:t xml:space="preserve"> </w:t>
-      </w:r>
-      <w:proofErr w:type="spellStart"/>
-      <w:r>
-        <w:rPr>
-          <w:color w:val="808080"/>
-          <w:lang w:val="en-US"/>
-        </w:rPr>
-        <w:t>tiene</w:t>
-      </w:r>
-      <w:proofErr w:type="spellEnd"/>
-      <w:r>
-        <w:rPr>
-          <w:color w:val="808080"/>
-          <w:lang w:val="en-US"/>
-        </w:rPr>
-        <w:t xml:space="preserve"> </w:t>
-      </w:r>
-      <w:proofErr w:type="spellStart"/>
-      <w:r>
-        <w:rPr>
-          <w:color w:val="808080"/>
-          <w:lang w:val="en-US"/>
-        </w:rPr>
-        <w:t>esa</w:t>
-      </w:r>
-      <w:proofErr w:type="spellEnd"/>
-      <w:r>
-        <w:rPr>
-          <w:color w:val="808080"/>
-          <w:lang w:val="en-US"/>
-        </w:rPr>
-        <w:t xml:space="preserve"> </w:t>
-      </w:r>
-      <w:proofErr w:type="spellStart"/>
-      <w:r>
-        <w:rPr>
-          <w:color w:val="808080"/>
-          <w:lang w:val="en-US"/>
-        </w:rPr>
-        <w:t>lista</w:t>
-      </w:r>
-      <w:proofErr w:type="spellEnd"/>
-      <w:r>
-        <w:rPr>
-          <w:color w:val="808080"/>
-          <w:lang w:val="en-US"/>
-        </w:rPr>
-        <w:t xml:space="preserve"> de </w:t>
-      </w:r>
-      <w:proofErr w:type="spellStart"/>
-      <w:r>
-        <w:rPr>
-          <w:color w:val="808080"/>
-          <w:lang w:val="en-US"/>
-        </w:rPr>
-        <w:t>permisos</w:t>
-      </w:r>
-      <w:proofErr w:type="spellEnd"/>
-      <w:r>
-        <w:rPr>
-          <w:color w:val="808080"/>
-          <w:lang w:val="en-US"/>
-        </w:rPr>
-        <w:br/>
-        <w:t xml:space="preserve">        </w:t>
-      </w:r>
-      <w:r>
-        <w:rPr>
-          <w:color w:val="CC7832"/>
-          <w:lang w:val="en-US"/>
-        </w:rPr>
-        <w:t xml:space="preserve">if </w:t>
-      </w:r>
-      <w:proofErr w:type="spellStart"/>
-      <w:r>
-        <w:rPr>
-          <w:color w:val="A9B7C6"/>
-          <w:lang w:val="en-US"/>
-        </w:rPr>
-        <w:t>request.user.has_perms</w:t>
-      </w:r>
-      <w:proofErr w:type="spellEnd"/>
-      <w:r>
-        <w:rPr>
-          <w:color w:val="A9B7C6"/>
-          <w:lang w:val="en-US"/>
-        </w:rPr>
-        <w:t>(</w:t>
-      </w:r>
-      <w:proofErr w:type="spellStart"/>
-      <w:r>
-        <w:rPr>
-          <w:color w:val="94558D"/>
-          <w:lang w:val="en-US"/>
-        </w:rPr>
-        <w:t>self</w:t>
-      </w:r>
-      <w:r>
-        <w:rPr>
-          <w:color w:val="A9B7C6"/>
-          <w:lang w:val="en-US"/>
-        </w:rPr>
-        <w:t>.get_perms</w:t>
-      </w:r>
-      <w:proofErr w:type="spellEnd"/>
-      <w:r>
-        <w:rPr>
-          <w:color w:val="A9B7C6"/>
-          <w:lang w:val="en-US"/>
-        </w:rPr>
-        <w:t>()):</w:t>
-      </w:r>
-      <w:r>
-        <w:rPr>
-          <w:color w:val="A9B7C6"/>
-          <w:lang w:val="en-US"/>
-        </w:rPr>
-        <w:br/>
-        <w:t xml:space="preserve">            </w:t>
-      </w:r>
-      <w:r>
-        <w:rPr>
-          <w:color w:val="CC7832"/>
-          <w:lang w:val="en-US"/>
-        </w:rPr>
-        <w:t xml:space="preserve">return </w:t>
-      </w:r>
-      <w:r>
-        <w:rPr>
-          <w:color w:val="8888C6"/>
-          <w:lang w:val="en-US"/>
-        </w:rPr>
-        <w:t>super</w:t>
-      </w:r>
-      <w:r>
-        <w:rPr>
-          <w:color w:val="A9B7C6"/>
-          <w:lang w:val="en-US"/>
-        </w:rPr>
-        <w:t>().dispatch(request</w:t>
-      </w:r>
-      <w:r>
-        <w:rPr>
-          <w:color w:val="CC7832"/>
-          <w:lang w:val="en-US"/>
-        </w:rPr>
-        <w:t xml:space="preserve">, </w:t>
-      </w:r>
-      <w:r>
-        <w:rPr>
-          <w:color w:val="A9B7C6"/>
-          <w:lang w:val="en-US"/>
-        </w:rPr>
-        <w:t>*</w:t>
-      </w:r>
-      <w:proofErr w:type="spellStart"/>
-      <w:r>
-        <w:rPr>
-          <w:color w:val="A9B7C6"/>
-          <w:lang w:val="en-US"/>
-        </w:rPr>
-        <w:t>args</w:t>
-      </w:r>
-      <w:proofErr w:type="spellEnd"/>
-      <w:r>
-        <w:rPr>
-          <w:color w:val="CC7832"/>
-          <w:lang w:val="en-US"/>
-        </w:rPr>
-        <w:t xml:space="preserve">, </w:t>
-      </w:r>
-      <w:r>
-        <w:rPr>
-          <w:color w:val="A9B7C6"/>
-          <w:lang w:val="en-US"/>
-        </w:rPr>
-        <w:t>**</w:t>
-      </w:r>
-      <w:proofErr w:type="spellStart"/>
-      <w:r>
-        <w:rPr>
-          <w:color w:val="A9B7C6"/>
-          <w:lang w:val="en-US"/>
-        </w:rPr>
-        <w:t>kwargs</w:t>
-      </w:r>
-      <w:proofErr w:type="spellEnd"/>
-      <w:r>
-        <w:rPr>
-          <w:color w:val="A9B7C6"/>
-          <w:lang w:val="en-US"/>
-        </w:rPr>
-        <w:t>)</w:t>
-      </w:r>
-      <w:r>
-        <w:rPr>
-          <w:color w:val="A9B7C6"/>
-          <w:lang w:val="en-US"/>
-        </w:rPr>
-        <w:br/>
-        <w:t xml:space="preserve">        </w:t>
-      </w:r>
-      <w:proofErr w:type="gramStart"/>
-      <w:r>
-        <w:rPr>
-          <w:color w:val="CC7832"/>
-          <w:lang w:val="en-US"/>
-        </w:rPr>
-        <w:t>return</w:t>
-      </w:r>
-      <w:proofErr w:type="gramEnd"/>
-      <w:r>
-        <w:rPr>
-          <w:color w:val="CC7832"/>
-          <w:lang w:val="en-US"/>
-        </w:rPr>
-        <w:t xml:space="preserve"> </w:t>
-      </w:r>
-      <w:r>
-        <w:rPr>
-          <w:color w:val="A9B7C6"/>
-          <w:lang w:val="en-US"/>
-        </w:rPr>
-        <w:t>redirect(</w:t>
-      </w:r>
-      <w:proofErr w:type="spellStart"/>
-      <w:r>
-        <w:rPr>
-          <w:color w:val="94558D"/>
-          <w:lang w:val="en-US"/>
-        </w:rPr>
-        <w:t>self</w:t>
-      </w:r>
-      <w:r>
-        <w:rPr>
-          <w:color w:val="A9B7C6"/>
-          <w:lang w:val="en-US"/>
         </w:rPr>
         <w:t>.get_url_redirect</w:t>
       </w:r>
@@ -2315,22 +1972,16 @@
       <w:r>
         <w:rPr>
           <w:color w:val="A9B7C6"/>
-          <w:lang w:val="en-US"/>
         </w:rPr>
         <w:t>())</w:t>
       </w:r>
     </w:p>
+    <w:p/>
     <w:p>
       <w:pPr>
         <w:rPr>
-          <w:lang w:val="en-US"/>
-        </w:rPr>
-      </w:pPr>
-    </w:p>
-    <w:p>
-      <w:pPr>
-        <w:rPr>
           <w:u w:val="single"/>
+          <w:lang w:val="en-US"/>
         </w:rPr>
       </w:pPr>
       <w:r>
@@ -2363,14 +2014,46 @@
       </w:r>
       <w:proofErr w:type="spellStart"/>
       <w:r>
+        <w:rPr>
+          <w:lang w:val="en-US"/>
+        </w:rPr>
         <w:t>Tambien</w:t>
       </w:r>
       <w:proofErr w:type="spellEnd"/>
       <w:r>
-        <w:t xml:space="preserve"> puedes pasarle el URL redirect</w:t>
-      </w:r>
-      <w:bookmarkStart w:id="0" w:name="_GoBack"/>
-      <w:bookmarkEnd w:id="0"/>
+        <w:rPr>
+          <w:lang w:val="en-US"/>
+        </w:rPr>
+        <w:t xml:space="preserve"> </w:t>
+      </w:r>
+      <w:proofErr w:type="spellStart"/>
+      <w:r>
+        <w:rPr>
+          <w:lang w:val="en-US"/>
+        </w:rPr>
+        <w:t>puedes</w:t>
+      </w:r>
+      <w:proofErr w:type="spellEnd"/>
+      <w:r>
+        <w:rPr>
+          <w:lang w:val="en-US"/>
+        </w:rPr>
+        <w:t xml:space="preserve"> </w:t>
+      </w:r>
+      <w:proofErr w:type="spellStart"/>
+      <w:r>
+        <w:rPr>
+          <w:lang w:val="en-US"/>
+        </w:rPr>
+        <w:t>pasarle</w:t>
+      </w:r>
+      <w:proofErr w:type="spellEnd"/>
+      <w:r>
+        <w:rPr>
+          <w:lang w:val="en-US"/>
+        </w:rPr>
+        <w:t xml:space="preserve"> el URL redirect</w:t>
+      </w:r>
     </w:p>
     <w:p>
       <w:pPr>
@@ -2507,6 +2190,1375 @@
         </w:rPr>
       </w:pPr>
     </w:p>
+    <w:p>
+      <w:pPr>
+        <w:pStyle w:val="Ttulo1"/>
+        <w:rPr>
+          <w:lang w:val="en-US"/>
+        </w:rPr>
+      </w:pPr>
+      <w:proofErr w:type="spellStart"/>
+      <w:r>
+        <w:rPr>
+          <w:lang w:val="en-US"/>
+        </w:rPr>
+        <w:t>PermissionRequiredMixin</w:t>
+      </w:r>
+      <w:proofErr w:type="spellEnd"/>
+      <w:r>
+        <w:rPr>
+          <w:lang w:val="en-US"/>
+        </w:rPr>
+        <w:t xml:space="preserve"> v2</w:t>
+      </w:r>
+    </w:p>
+    <w:p>
+      <w:pPr>
+        <w:pStyle w:val="Prrafodelista"/>
+        <w:numPr>
+          <w:ilvl w:val="0"/>
+          <w:numId w:val="1"/>
+        </w:numPr>
+        <w:rPr>
+          <w:lang w:val="en-US"/>
+        </w:rPr>
+      </w:pPr>
+      <w:r>
+        <w:rPr>
+          <w:lang w:val="en-US"/>
+        </w:rPr>
+        <w:t xml:space="preserve">1 </w:t>
+      </w:r>
+      <w:proofErr w:type="spellStart"/>
+      <w:r>
+        <w:rPr>
+          <w:lang w:val="en-US"/>
+        </w:rPr>
+        <w:t>permiso</w:t>
+      </w:r>
+      <w:proofErr w:type="spellEnd"/>
+      <w:r>
+        <w:rPr>
+          <w:lang w:val="en-US"/>
+        </w:rPr>
+        <w:t xml:space="preserve"> a la vez</w:t>
+      </w:r>
+      <w:bookmarkStart w:id="0" w:name="_GoBack"/>
+      <w:bookmarkEnd w:id="0"/>
+    </w:p>
+    <w:p>
+      <w:r>
+        <w:t>Este valida los permisos provenientes de un grupo</w:t>
+      </w:r>
+    </w:p>
+    <w:p>
+      <w:proofErr w:type="spellStart"/>
+      <w:r>
+        <w:t>Asi</w:t>
+      </w:r>
+      <w:proofErr w:type="spellEnd"/>
+      <w:r>
+        <w:t xml:space="preserve"> </w:t>
+      </w:r>
+      <w:proofErr w:type="spellStart"/>
+      <w:r>
+        <w:t>funciuona</w:t>
+      </w:r>
+      <w:proofErr w:type="spellEnd"/>
+      <w:r>
+        <w:t xml:space="preserve"> </w:t>
+      </w:r>
+      <w:proofErr w:type="spellStart"/>
+      <w:r>
+        <w:t>cuandoenviamos</w:t>
+      </w:r>
+      <w:proofErr w:type="spellEnd"/>
+      <w:r>
+        <w:t xml:space="preserve"> un solo permiso de esta forma:</w:t>
+      </w:r>
+    </w:p>
+    <w:p>
+      <w:pPr>
+        <w:shd w:val="clear" w:color="auto" w:fill="2B2B2B"/>
+        <w:tabs>
+          <w:tab w:val="left" w:pos="916"/>
+          <w:tab w:val="left" w:pos="1832"/>
+          <w:tab w:val="left" w:pos="2748"/>
+          <w:tab w:val="left" w:pos="3664"/>
+          <w:tab w:val="left" w:pos="4580"/>
+          <w:tab w:val="left" w:pos="5496"/>
+          <w:tab w:val="left" w:pos="6412"/>
+          <w:tab w:val="left" w:pos="7328"/>
+          <w:tab w:val="left" w:pos="8244"/>
+          <w:tab w:val="left" w:pos="9160"/>
+          <w:tab w:val="left" w:pos="10076"/>
+          <w:tab w:val="left" w:pos="10992"/>
+          <w:tab w:val="left" w:pos="11908"/>
+          <w:tab w:val="left" w:pos="12824"/>
+          <w:tab w:val="left" w:pos="13740"/>
+          <w:tab w:val="left" w:pos="14656"/>
+        </w:tabs>
+        <w:spacing w:after="0" w:line="240" w:lineRule="auto"/>
+        <w:rPr>
+          <w:rFonts w:ascii="Courier New" w:eastAsia="Times New Roman" w:hAnsi="Courier New" w:cs="Courier New"/>
+          <w:color w:val="A9B7C6"/>
+          <w:sz w:val="20"/>
+          <w:szCs w:val="20"/>
+          <w:lang w:eastAsia="es-ES"/>
+        </w:rPr>
+      </w:pPr>
+      <w:proofErr w:type="spellStart"/>
+      <w:r>
+        <w:rPr>
+          <w:rFonts w:ascii="Courier New" w:eastAsia="Times New Roman" w:hAnsi="Courier New" w:cs="Courier New"/>
+          <w:color w:val="A9B7C6"/>
+          <w:sz w:val="20"/>
+          <w:szCs w:val="20"/>
+          <w:lang w:eastAsia="es-ES"/>
+        </w:rPr>
+        <w:t>permission_required</w:t>
+      </w:r>
+      <w:proofErr w:type="spellEnd"/>
+      <w:r>
+        <w:rPr>
+          <w:rFonts w:ascii="Courier New" w:eastAsia="Times New Roman" w:hAnsi="Courier New" w:cs="Courier New"/>
+          <w:color w:val="A9B7C6"/>
+          <w:sz w:val="20"/>
+          <w:szCs w:val="20"/>
+          <w:lang w:eastAsia="es-ES"/>
+        </w:rPr>
+        <w:t xml:space="preserve"> = </w:t>
+      </w:r>
+      <w:r>
+        <w:rPr>
+          <w:rFonts w:ascii="Courier New" w:eastAsia="Times New Roman" w:hAnsi="Courier New" w:cs="Courier New"/>
+          <w:color w:val="6A8759"/>
+          <w:sz w:val="20"/>
+          <w:szCs w:val="20"/>
+          <w:lang w:eastAsia="es-ES"/>
+        </w:rPr>
+        <w:t>'</w:t>
+      </w:r>
+      <w:proofErr w:type="spellStart"/>
+      <w:r>
+        <w:rPr>
+          <w:rFonts w:ascii="Courier New" w:eastAsia="Times New Roman" w:hAnsi="Courier New" w:cs="Courier New"/>
+          <w:color w:val="6A8759"/>
+          <w:sz w:val="20"/>
+          <w:szCs w:val="20"/>
+          <w:lang w:eastAsia="es-ES"/>
+        </w:rPr>
+        <w:t>delete_product</w:t>
+      </w:r>
+      <w:proofErr w:type="spellEnd"/>
+      <w:r>
+        <w:rPr>
+          <w:rFonts w:ascii="Courier New" w:eastAsia="Times New Roman" w:hAnsi="Courier New" w:cs="Courier New"/>
+          <w:color w:val="6A8759"/>
+          <w:sz w:val="20"/>
+          <w:szCs w:val="20"/>
+          <w:lang w:eastAsia="es-ES"/>
+        </w:rPr>
+        <w:t>'</w:t>
+      </w:r>
+    </w:p>
+    <w:p/>
+    <w:p>
+      <w:pPr>
+        <w:shd w:val="clear" w:color="auto" w:fill="2B2B2B"/>
+        <w:tabs>
+          <w:tab w:val="left" w:pos="916"/>
+          <w:tab w:val="left" w:pos="1832"/>
+          <w:tab w:val="left" w:pos="2748"/>
+          <w:tab w:val="left" w:pos="3664"/>
+          <w:tab w:val="left" w:pos="4580"/>
+          <w:tab w:val="left" w:pos="5496"/>
+          <w:tab w:val="left" w:pos="6412"/>
+          <w:tab w:val="left" w:pos="7328"/>
+          <w:tab w:val="left" w:pos="8244"/>
+          <w:tab w:val="left" w:pos="9160"/>
+          <w:tab w:val="left" w:pos="10076"/>
+          <w:tab w:val="left" w:pos="10992"/>
+          <w:tab w:val="left" w:pos="11908"/>
+          <w:tab w:val="left" w:pos="12824"/>
+          <w:tab w:val="left" w:pos="13740"/>
+          <w:tab w:val="left" w:pos="14656"/>
+        </w:tabs>
+        <w:spacing w:after="0" w:line="240" w:lineRule="auto"/>
+        <w:rPr>
+          <w:rFonts w:ascii="Courier New" w:eastAsia="Times New Roman" w:hAnsi="Courier New" w:cs="Courier New"/>
+          <w:color w:val="A9B7C6"/>
+          <w:sz w:val="20"/>
+          <w:szCs w:val="20"/>
+          <w:lang w:eastAsia="es-ES"/>
+        </w:rPr>
+      </w:pPr>
+      <w:proofErr w:type="spellStart"/>
+      <w:r>
+        <w:rPr>
+          <w:rFonts w:ascii="Courier New" w:eastAsia="Times New Roman" w:hAnsi="Courier New" w:cs="Courier New"/>
+          <w:color w:val="CC7832"/>
+          <w:sz w:val="20"/>
+          <w:szCs w:val="20"/>
+          <w:lang w:eastAsia="es-ES"/>
+        </w:rPr>
+        <w:t>def</w:t>
+      </w:r>
+      <w:proofErr w:type="spellEnd"/>
+      <w:r>
+        <w:rPr>
+          <w:rFonts w:ascii="Courier New" w:eastAsia="Times New Roman" w:hAnsi="Courier New" w:cs="Courier New"/>
+          <w:color w:val="CC7832"/>
+          <w:sz w:val="20"/>
+          <w:szCs w:val="20"/>
+          <w:lang w:eastAsia="es-ES"/>
+        </w:rPr>
+        <w:t xml:space="preserve"> </w:t>
+      </w:r>
+      <w:proofErr w:type="spellStart"/>
+      <w:r>
+        <w:rPr>
+          <w:rFonts w:ascii="Courier New" w:eastAsia="Times New Roman" w:hAnsi="Courier New" w:cs="Courier New"/>
+          <w:color w:val="FFC66D"/>
+          <w:sz w:val="20"/>
+          <w:szCs w:val="20"/>
+          <w:lang w:eastAsia="es-ES"/>
+        </w:rPr>
+        <w:t>dispatch</w:t>
+      </w:r>
+      <w:proofErr w:type="spellEnd"/>
+      <w:r>
+        <w:rPr>
+          <w:rFonts w:ascii="Courier New" w:eastAsia="Times New Roman" w:hAnsi="Courier New" w:cs="Courier New"/>
+          <w:color w:val="A9B7C6"/>
+          <w:sz w:val="20"/>
+          <w:szCs w:val="20"/>
+          <w:lang w:eastAsia="es-ES"/>
+        </w:rPr>
+        <w:t>(</w:t>
+      </w:r>
+      <w:proofErr w:type="spellStart"/>
+      <w:r>
+        <w:rPr>
+          <w:rFonts w:ascii="Courier New" w:eastAsia="Times New Roman" w:hAnsi="Courier New" w:cs="Courier New"/>
+          <w:color w:val="94558D"/>
+          <w:sz w:val="20"/>
+          <w:szCs w:val="20"/>
+          <w:lang w:eastAsia="es-ES"/>
+        </w:rPr>
+        <w:t>self</w:t>
+      </w:r>
+      <w:proofErr w:type="spellEnd"/>
+      <w:r>
+        <w:rPr>
+          <w:rFonts w:ascii="Courier New" w:eastAsia="Times New Roman" w:hAnsi="Courier New" w:cs="Courier New"/>
+          <w:color w:val="CC7832"/>
+          <w:sz w:val="20"/>
+          <w:szCs w:val="20"/>
+          <w:lang w:eastAsia="es-ES"/>
+        </w:rPr>
+        <w:t xml:space="preserve">, </w:t>
+      </w:r>
+      <w:proofErr w:type="spellStart"/>
+      <w:r>
+        <w:rPr>
+          <w:rFonts w:ascii="Courier New" w:eastAsia="Times New Roman" w:hAnsi="Courier New" w:cs="Courier New"/>
+          <w:color w:val="A9B7C6"/>
+          <w:sz w:val="20"/>
+          <w:szCs w:val="20"/>
+          <w:lang w:eastAsia="es-ES"/>
+        </w:rPr>
+        <w:t>request</w:t>
+      </w:r>
+      <w:proofErr w:type="spellEnd"/>
+      <w:r>
+        <w:rPr>
+          <w:rFonts w:ascii="Courier New" w:eastAsia="Times New Roman" w:hAnsi="Courier New" w:cs="Courier New"/>
+          <w:color w:val="CC7832"/>
+          <w:sz w:val="20"/>
+          <w:szCs w:val="20"/>
+          <w:lang w:eastAsia="es-ES"/>
+        </w:rPr>
+        <w:t xml:space="preserve">, </w:t>
+      </w:r>
+      <w:r>
+        <w:rPr>
+          <w:rFonts w:ascii="Courier New" w:eastAsia="Times New Roman" w:hAnsi="Courier New" w:cs="Courier New"/>
+          <w:color w:val="A9B7C6"/>
+          <w:sz w:val="20"/>
+          <w:szCs w:val="20"/>
+          <w:lang w:eastAsia="es-ES"/>
+        </w:rPr>
+        <w:t>*</w:t>
+      </w:r>
+      <w:proofErr w:type="spellStart"/>
+      <w:r>
+        <w:rPr>
+          <w:rFonts w:ascii="Courier New" w:eastAsia="Times New Roman" w:hAnsi="Courier New" w:cs="Courier New"/>
+          <w:color w:val="A9B7C6"/>
+          <w:sz w:val="20"/>
+          <w:szCs w:val="20"/>
+          <w:lang w:eastAsia="es-ES"/>
+        </w:rPr>
+        <w:t>args</w:t>
+      </w:r>
+      <w:proofErr w:type="spellEnd"/>
+      <w:r>
+        <w:rPr>
+          <w:rFonts w:ascii="Courier New" w:eastAsia="Times New Roman" w:hAnsi="Courier New" w:cs="Courier New"/>
+          <w:color w:val="CC7832"/>
+          <w:sz w:val="20"/>
+          <w:szCs w:val="20"/>
+          <w:lang w:eastAsia="es-ES"/>
+        </w:rPr>
+        <w:t xml:space="preserve">, </w:t>
+      </w:r>
+      <w:r>
+        <w:rPr>
+          <w:rFonts w:ascii="Courier New" w:eastAsia="Times New Roman" w:hAnsi="Courier New" w:cs="Courier New"/>
+          <w:color w:val="A9B7C6"/>
+          <w:sz w:val="20"/>
+          <w:szCs w:val="20"/>
+          <w:lang w:eastAsia="es-ES"/>
+        </w:rPr>
+        <w:t>**</w:t>
+      </w:r>
+      <w:proofErr w:type="spellStart"/>
+      <w:r>
+        <w:rPr>
+          <w:rFonts w:ascii="Courier New" w:eastAsia="Times New Roman" w:hAnsi="Courier New" w:cs="Courier New"/>
+          <w:color w:val="A9B7C6"/>
+          <w:sz w:val="20"/>
+          <w:szCs w:val="20"/>
+          <w:lang w:eastAsia="es-ES"/>
+        </w:rPr>
+        <w:t>kwargs</w:t>
+      </w:r>
+      <w:proofErr w:type="spellEnd"/>
+      <w:r>
+        <w:rPr>
+          <w:rFonts w:ascii="Courier New" w:eastAsia="Times New Roman" w:hAnsi="Courier New" w:cs="Courier New"/>
+          <w:color w:val="A9B7C6"/>
+          <w:sz w:val="20"/>
+          <w:szCs w:val="20"/>
+          <w:lang w:eastAsia="es-ES"/>
+        </w:rPr>
+        <w:t>):</w:t>
+      </w:r>
+      <w:r>
+        <w:rPr>
+          <w:rFonts w:ascii="Courier New" w:eastAsia="Times New Roman" w:hAnsi="Courier New" w:cs="Courier New"/>
+          <w:color w:val="A9B7C6"/>
+          <w:sz w:val="20"/>
+          <w:szCs w:val="20"/>
+          <w:lang w:eastAsia="es-ES"/>
+        </w:rPr>
+        <w:br/>
+        <w:t xml:space="preserve">    </w:t>
+      </w:r>
+      <w:r>
+        <w:rPr>
+          <w:rFonts w:ascii="Courier New" w:eastAsia="Times New Roman" w:hAnsi="Courier New" w:cs="Courier New"/>
+          <w:color w:val="808080"/>
+          <w:sz w:val="20"/>
+          <w:szCs w:val="20"/>
+          <w:lang w:eastAsia="es-ES"/>
+        </w:rPr>
+        <w:t xml:space="preserve">#obtenemos el </w:t>
+      </w:r>
+      <w:proofErr w:type="spellStart"/>
+      <w:r>
+        <w:rPr>
+          <w:rFonts w:ascii="Courier New" w:eastAsia="Times New Roman" w:hAnsi="Courier New" w:cs="Courier New"/>
+          <w:color w:val="808080"/>
+          <w:sz w:val="20"/>
+          <w:szCs w:val="20"/>
+          <w:lang w:eastAsia="es-ES"/>
+        </w:rPr>
+        <w:t>request</w:t>
+      </w:r>
+      <w:proofErr w:type="spellEnd"/>
+      <w:r>
+        <w:rPr>
+          <w:rFonts w:ascii="Courier New" w:eastAsia="Times New Roman" w:hAnsi="Courier New" w:cs="Courier New"/>
+          <w:color w:val="808080"/>
+          <w:sz w:val="20"/>
+          <w:szCs w:val="20"/>
+          <w:lang w:eastAsia="es-ES"/>
+        </w:rPr>
+        <w:t xml:space="preserve"> actual</w:t>
+      </w:r>
+      <w:r>
+        <w:rPr>
+          <w:rFonts w:ascii="Courier New" w:eastAsia="Times New Roman" w:hAnsi="Courier New" w:cs="Courier New"/>
+          <w:color w:val="808080"/>
+          <w:sz w:val="20"/>
+          <w:szCs w:val="20"/>
+          <w:lang w:eastAsia="es-ES"/>
+        </w:rPr>
+        <w:br/>
+        <w:t xml:space="preserve">    </w:t>
+      </w:r>
+      <w:proofErr w:type="spellStart"/>
+      <w:r>
+        <w:rPr>
+          <w:rFonts w:ascii="Courier New" w:eastAsia="Times New Roman" w:hAnsi="Courier New" w:cs="Courier New"/>
+          <w:color w:val="A9B7C6"/>
+          <w:sz w:val="20"/>
+          <w:szCs w:val="20"/>
+          <w:lang w:eastAsia="es-ES"/>
+        </w:rPr>
+        <w:t>request</w:t>
+      </w:r>
+      <w:proofErr w:type="spellEnd"/>
+      <w:r>
+        <w:rPr>
+          <w:rFonts w:ascii="Courier New" w:eastAsia="Times New Roman" w:hAnsi="Courier New" w:cs="Courier New"/>
+          <w:color w:val="A9B7C6"/>
+          <w:sz w:val="20"/>
+          <w:szCs w:val="20"/>
+          <w:lang w:eastAsia="es-ES"/>
+        </w:rPr>
+        <w:t xml:space="preserve"> = </w:t>
+      </w:r>
+      <w:proofErr w:type="spellStart"/>
+      <w:r>
+        <w:rPr>
+          <w:rFonts w:ascii="Courier New" w:eastAsia="Times New Roman" w:hAnsi="Courier New" w:cs="Courier New"/>
+          <w:color w:val="A9B7C6"/>
+          <w:sz w:val="20"/>
+          <w:szCs w:val="20"/>
+          <w:lang w:eastAsia="es-ES"/>
+        </w:rPr>
+        <w:t>get_current_request</w:t>
+      </w:r>
+      <w:proofErr w:type="spellEnd"/>
+      <w:r>
+        <w:rPr>
+          <w:rFonts w:ascii="Courier New" w:eastAsia="Times New Roman" w:hAnsi="Courier New" w:cs="Courier New"/>
+          <w:color w:val="A9B7C6"/>
+          <w:sz w:val="20"/>
+          <w:szCs w:val="20"/>
+          <w:lang w:eastAsia="es-ES"/>
+        </w:rPr>
+        <w:t>()</w:t>
+      </w:r>
+      <w:r>
+        <w:rPr>
+          <w:rFonts w:ascii="Courier New" w:eastAsia="Times New Roman" w:hAnsi="Courier New" w:cs="Courier New"/>
+          <w:color w:val="A9B7C6"/>
+          <w:sz w:val="20"/>
+          <w:szCs w:val="20"/>
+          <w:lang w:eastAsia="es-ES"/>
+        </w:rPr>
+        <w:br/>
+        <w:t xml:space="preserve">    </w:t>
+      </w:r>
+      <w:r>
+        <w:rPr>
+          <w:rFonts w:ascii="Courier New" w:eastAsia="Times New Roman" w:hAnsi="Courier New" w:cs="Courier New"/>
+          <w:color w:val="808080"/>
+          <w:sz w:val="20"/>
+          <w:szCs w:val="20"/>
+          <w:lang w:eastAsia="es-ES"/>
+        </w:rPr>
+        <w:t xml:space="preserve">#Verificamos que grupo este en </w:t>
+      </w:r>
+      <w:proofErr w:type="spellStart"/>
+      <w:r>
+        <w:rPr>
+          <w:rFonts w:ascii="Courier New" w:eastAsia="Times New Roman" w:hAnsi="Courier New" w:cs="Courier New"/>
+          <w:color w:val="808080"/>
+          <w:sz w:val="20"/>
+          <w:szCs w:val="20"/>
+          <w:lang w:eastAsia="es-ES"/>
+        </w:rPr>
+        <w:t>request.session</w:t>
+      </w:r>
+      <w:proofErr w:type="spellEnd"/>
+      <w:r>
+        <w:rPr>
+          <w:rFonts w:ascii="Courier New" w:eastAsia="Times New Roman" w:hAnsi="Courier New" w:cs="Courier New"/>
+          <w:color w:val="808080"/>
+          <w:sz w:val="20"/>
+          <w:szCs w:val="20"/>
+          <w:lang w:eastAsia="es-ES"/>
+        </w:rPr>
+        <w:br/>
+        <w:t xml:space="preserve">    </w:t>
+      </w:r>
+      <w:proofErr w:type="spellStart"/>
+      <w:r>
+        <w:rPr>
+          <w:rFonts w:ascii="Courier New" w:eastAsia="Times New Roman" w:hAnsi="Courier New" w:cs="Courier New"/>
+          <w:color w:val="CC7832"/>
+          <w:sz w:val="20"/>
+          <w:szCs w:val="20"/>
+          <w:lang w:eastAsia="es-ES"/>
+        </w:rPr>
+        <w:t>if</w:t>
+      </w:r>
+      <w:proofErr w:type="spellEnd"/>
+      <w:r>
+        <w:rPr>
+          <w:rFonts w:ascii="Courier New" w:eastAsia="Times New Roman" w:hAnsi="Courier New" w:cs="Courier New"/>
+          <w:color w:val="CC7832"/>
+          <w:sz w:val="20"/>
+          <w:szCs w:val="20"/>
+          <w:lang w:eastAsia="es-ES"/>
+        </w:rPr>
+        <w:t xml:space="preserve"> </w:t>
+      </w:r>
+      <w:r>
+        <w:rPr>
+          <w:rFonts w:ascii="Courier New" w:eastAsia="Times New Roman" w:hAnsi="Courier New" w:cs="Courier New"/>
+          <w:color w:val="6A8759"/>
+          <w:sz w:val="20"/>
+          <w:szCs w:val="20"/>
+          <w:lang w:eastAsia="es-ES"/>
+        </w:rPr>
+        <w:t>'</w:t>
+      </w:r>
+      <w:proofErr w:type="spellStart"/>
+      <w:r>
+        <w:rPr>
+          <w:rFonts w:ascii="Courier New" w:eastAsia="Times New Roman" w:hAnsi="Courier New" w:cs="Courier New"/>
+          <w:color w:val="6A8759"/>
+          <w:sz w:val="20"/>
+          <w:szCs w:val="20"/>
+          <w:lang w:eastAsia="es-ES"/>
+        </w:rPr>
+        <w:t>group</w:t>
+      </w:r>
+      <w:proofErr w:type="spellEnd"/>
+      <w:r>
+        <w:rPr>
+          <w:rFonts w:ascii="Courier New" w:eastAsia="Times New Roman" w:hAnsi="Courier New" w:cs="Courier New"/>
+          <w:color w:val="6A8759"/>
+          <w:sz w:val="20"/>
+          <w:szCs w:val="20"/>
+          <w:lang w:eastAsia="es-ES"/>
+        </w:rPr>
+        <w:t xml:space="preserve">' </w:t>
+      </w:r>
+      <w:r>
+        <w:rPr>
+          <w:rFonts w:ascii="Courier New" w:eastAsia="Times New Roman" w:hAnsi="Courier New" w:cs="Courier New"/>
+          <w:color w:val="CC7832"/>
+          <w:sz w:val="20"/>
+          <w:szCs w:val="20"/>
+          <w:lang w:eastAsia="es-ES"/>
+        </w:rPr>
+        <w:t xml:space="preserve">in </w:t>
+      </w:r>
+      <w:proofErr w:type="spellStart"/>
+      <w:r>
+        <w:rPr>
+          <w:rFonts w:ascii="Courier New" w:eastAsia="Times New Roman" w:hAnsi="Courier New" w:cs="Courier New"/>
+          <w:color w:val="A9B7C6"/>
+          <w:sz w:val="20"/>
+          <w:szCs w:val="20"/>
+          <w:lang w:eastAsia="es-ES"/>
+        </w:rPr>
+        <w:t>request.session</w:t>
+      </w:r>
+      <w:proofErr w:type="spellEnd"/>
+      <w:r>
+        <w:rPr>
+          <w:rFonts w:ascii="Courier New" w:eastAsia="Times New Roman" w:hAnsi="Courier New" w:cs="Courier New"/>
+          <w:color w:val="A9B7C6"/>
+          <w:sz w:val="20"/>
+          <w:szCs w:val="20"/>
+          <w:lang w:eastAsia="es-ES"/>
+        </w:rPr>
+        <w:t>:</w:t>
+      </w:r>
+      <w:r>
+        <w:rPr>
+          <w:rFonts w:ascii="Courier New" w:eastAsia="Times New Roman" w:hAnsi="Courier New" w:cs="Courier New"/>
+          <w:color w:val="A9B7C6"/>
+          <w:sz w:val="20"/>
+          <w:szCs w:val="20"/>
+          <w:lang w:eastAsia="es-ES"/>
+        </w:rPr>
+        <w:br/>
+        <w:t xml:space="preserve">        </w:t>
+      </w:r>
+      <w:r>
+        <w:rPr>
+          <w:rFonts w:ascii="Courier New" w:eastAsia="Times New Roman" w:hAnsi="Courier New" w:cs="Courier New"/>
+          <w:color w:val="808080"/>
+          <w:sz w:val="20"/>
+          <w:szCs w:val="20"/>
+          <w:lang w:eastAsia="es-ES"/>
+        </w:rPr>
+        <w:t>#</w:t>
+      </w:r>
+      <w:proofErr w:type="spellStart"/>
+      <w:r>
+        <w:rPr>
+          <w:rFonts w:ascii="Courier New" w:eastAsia="Times New Roman" w:hAnsi="Courier New" w:cs="Courier New"/>
+          <w:color w:val="808080"/>
+          <w:sz w:val="20"/>
+          <w:szCs w:val="20"/>
+          <w:lang w:eastAsia="es-ES"/>
+        </w:rPr>
+        <w:t>group</w:t>
+      </w:r>
+      <w:proofErr w:type="spellEnd"/>
+      <w:r>
+        <w:rPr>
+          <w:rFonts w:ascii="Courier New" w:eastAsia="Times New Roman" w:hAnsi="Courier New" w:cs="Courier New"/>
+          <w:color w:val="808080"/>
+          <w:sz w:val="20"/>
+          <w:szCs w:val="20"/>
+          <w:lang w:eastAsia="es-ES"/>
+        </w:rPr>
+        <w:t xml:space="preserve"> = </w:t>
+      </w:r>
+      <w:proofErr w:type="spellStart"/>
+      <w:r>
+        <w:rPr>
+          <w:rFonts w:ascii="Courier New" w:eastAsia="Times New Roman" w:hAnsi="Courier New" w:cs="Courier New"/>
+          <w:color w:val="808080"/>
+          <w:sz w:val="20"/>
+          <w:szCs w:val="20"/>
+          <w:lang w:eastAsia="es-ES"/>
+        </w:rPr>
+        <w:t>request.session</w:t>
+      </w:r>
+      <w:proofErr w:type="spellEnd"/>
+      <w:r>
+        <w:rPr>
+          <w:rFonts w:ascii="Courier New" w:eastAsia="Times New Roman" w:hAnsi="Courier New" w:cs="Courier New"/>
+          <w:color w:val="808080"/>
+          <w:sz w:val="20"/>
+          <w:szCs w:val="20"/>
+          <w:lang w:eastAsia="es-ES"/>
+        </w:rPr>
+        <w:t>['</w:t>
+      </w:r>
+      <w:proofErr w:type="spellStart"/>
+      <w:r>
+        <w:rPr>
+          <w:rFonts w:ascii="Courier New" w:eastAsia="Times New Roman" w:hAnsi="Courier New" w:cs="Courier New"/>
+          <w:color w:val="808080"/>
+          <w:sz w:val="20"/>
+          <w:szCs w:val="20"/>
+          <w:lang w:eastAsia="es-ES"/>
+        </w:rPr>
+        <w:t>group</w:t>
+      </w:r>
+      <w:proofErr w:type="spellEnd"/>
+      <w:r>
+        <w:rPr>
+          <w:rFonts w:ascii="Courier New" w:eastAsia="Times New Roman" w:hAnsi="Courier New" w:cs="Courier New"/>
+          <w:color w:val="808080"/>
+          <w:sz w:val="20"/>
+          <w:szCs w:val="20"/>
+          <w:lang w:eastAsia="es-ES"/>
+        </w:rPr>
+        <w:t>']</w:t>
+      </w:r>
+      <w:r>
+        <w:rPr>
+          <w:rFonts w:ascii="Courier New" w:eastAsia="Times New Roman" w:hAnsi="Courier New" w:cs="Courier New"/>
+          <w:color w:val="808080"/>
+          <w:sz w:val="20"/>
+          <w:szCs w:val="20"/>
+          <w:lang w:eastAsia="es-ES"/>
+        </w:rPr>
+        <w:br/>
+        <w:t xml:space="preserve">        </w:t>
+      </w:r>
+      <w:proofErr w:type="spellStart"/>
+      <w:r>
+        <w:rPr>
+          <w:rFonts w:ascii="Courier New" w:eastAsia="Times New Roman" w:hAnsi="Courier New" w:cs="Courier New"/>
+          <w:color w:val="A9B7C6"/>
+          <w:sz w:val="20"/>
+          <w:szCs w:val="20"/>
+          <w:lang w:eastAsia="es-ES"/>
+        </w:rPr>
+        <w:t>group</w:t>
+      </w:r>
+      <w:proofErr w:type="spellEnd"/>
+      <w:r>
+        <w:rPr>
+          <w:rFonts w:ascii="Courier New" w:eastAsia="Times New Roman" w:hAnsi="Courier New" w:cs="Courier New"/>
+          <w:color w:val="A9B7C6"/>
+          <w:sz w:val="20"/>
+          <w:szCs w:val="20"/>
+          <w:lang w:eastAsia="es-ES"/>
+        </w:rPr>
+        <w:t xml:space="preserve"> = </w:t>
+      </w:r>
+      <w:proofErr w:type="spellStart"/>
+      <w:r>
+        <w:rPr>
+          <w:rFonts w:ascii="Courier New" w:eastAsia="Times New Roman" w:hAnsi="Courier New" w:cs="Courier New"/>
+          <w:color w:val="A9B7C6"/>
+          <w:sz w:val="20"/>
+          <w:szCs w:val="20"/>
+          <w:lang w:eastAsia="es-ES"/>
+        </w:rPr>
+        <w:t>Group.objects.get</w:t>
+      </w:r>
+      <w:proofErr w:type="spellEnd"/>
+      <w:r>
+        <w:rPr>
+          <w:rFonts w:ascii="Courier New" w:eastAsia="Times New Roman" w:hAnsi="Courier New" w:cs="Courier New"/>
+          <w:color w:val="A9B7C6"/>
+          <w:sz w:val="20"/>
+          <w:szCs w:val="20"/>
+          <w:lang w:eastAsia="es-ES"/>
+        </w:rPr>
+        <w:t>(</w:t>
+      </w:r>
+      <w:proofErr w:type="spellStart"/>
+      <w:r>
+        <w:rPr>
+          <w:rFonts w:ascii="Courier New" w:eastAsia="Times New Roman" w:hAnsi="Courier New" w:cs="Courier New"/>
+          <w:color w:val="AA4926"/>
+          <w:sz w:val="20"/>
+          <w:szCs w:val="20"/>
+          <w:lang w:eastAsia="es-ES"/>
+        </w:rPr>
+        <w:t>pk</w:t>
+      </w:r>
+      <w:proofErr w:type="spellEnd"/>
+      <w:r>
+        <w:rPr>
+          <w:rFonts w:ascii="Courier New" w:eastAsia="Times New Roman" w:hAnsi="Courier New" w:cs="Courier New"/>
+          <w:color w:val="A9B7C6"/>
+          <w:sz w:val="20"/>
+          <w:szCs w:val="20"/>
+          <w:lang w:eastAsia="es-ES"/>
+        </w:rPr>
+        <w:t>=</w:t>
+      </w:r>
+      <w:r>
+        <w:rPr>
+          <w:rFonts w:ascii="Courier New" w:eastAsia="Times New Roman" w:hAnsi="Courier New" w:cs="Courier New"/>
+          <w:color w:val="6897BB"/>
+          <w:sz w:val="20"/>
+          <w:szCs w:val="20"/>
+          <w:lang w:eastAsia="es-ES"/>
+        </w:rPr>
+        <w:t>1</w:t>
+      </w:r>
+      <w:r>
+        <w:rPr>
+          <w:rFonts w:ascii="Courier New" w:eastAsia="Times New Roman" w:hAnsi="Courier New" w:cs="Courier New"/>
+          <w:color w:val="A9B7C6"/>
+          <w:sz w:val="20"/>
+          <w:szCs w:val="20"/>
+          <w:lang w:eastAsia="es-ES"/>
+        </w:rPr>
+        <w:t>)</w:t>
+      </w:r>
+      <w:r>
+        <w:rPr>
+          <w:rFonts w:ascii="Courier New" w:eastAsia="Times New Roman" w:hAnsi="Courier New" w:cs="Courier New"/>
+          <w:color w:val="A9B7C6"/>
+          <w:sz w:val="20"/>
+          <w:szCs w:val="20"/>
+          <w:lang w:eastAsia="es-ES"/>
+        </w:rPr>
+        <w:br/>
+        <w:t xml:space="preserve">        </w:t>
+      </w:r>
+      <w:r>
+        <w:rPr>
+          <w:rFonts w:ascii="Courier New" w:eastAsia="Times New Roman" w:hAnsi="Courier New" w:cs="Courier New"/>
+          <w:color w:val="808080"/>
+          <w:sz w:val="20"/>
+          <w:szCs w:val="20"/>
+          <w:lang w:eastAsia="es-ES"/>
+        </w:rPr>
+        <w:t xml:space="preserve">#Si el permiso requerido </w:t>
+      </w:r>
+      <w:proofErr w:type="spellStart"/>
+      <w:r>
+        <w:rPr>
+          <w:rFonts w:ascii="Courier New" w:eastAsia="Times New Roman" w:hAnsi="Courier New" w:cs="Courier New"/>
+          <w:color w:val="808080"/>
+          <w:sz w:val="20"/>
+          <w:szCs w:val="20"/>
+          <w:lang w:eastAsia="es-ES"/>
+        </w:rPr>
+        <w:t>esta</w:t>
+      </w:r>
+      <w:proofErr w:type="spellEnd"/>
+      <w:r>
+        <w:rPr>
+          <w:rFonts w:ascii="Courier New" w:eastAsia="Times New Roman" w:hAnsi="Courier New" w:cs="Courier New"/>
+          <w:color w:val="808080"/>
+          <w:sz w:val="20"/>
+          <w:szCs w:val="20"/>
+          <w:lang w:eastAsia="es-ES"/>
+        </w:rPr>
+        <w:t xml:space="preserve"> dentro de los permisos de ese grupo</w:t>
+      </w:r>
+      <w:r>
+        <w:rPr>
+          <w:rFonts w:ascii="Courier New" w:eastAsia="Times New Roman" w:hAnsi="Courier New" w:cs="Courier New"/>
+          <w:color w:val="808080"/>
+          <w:sz w:val="20"/>
+          <w:szCs w:val="20"/>
+          <w:lang w:eastAsia="es-ES"/>
+        </w:rPr>
+        <w:br/>
+        <w:t xml:space="preserve">        </w:t>
+      </w:r>
+      <w:proofErr w:type="spellStart"/>
+      <w:r>
+        <w:rPr>
+          <w:rFonts w:ascii="Courier New" w:eastAsia="Times New Roman" w:hAnsi="Courier New" w:cs="Courier New"/>
+          <w:color w:val="CC7832"/>
+          <w:sz w:val="20"/>
+          <w:szCs w:val="20"/>
+          <w:lang w:eastAsia="es-ES"/>
+        </w:rPr>
+        <w:t>if</w:t>
+      </w:r>
+      <w:proofErr w:type="spellEnd"/>
+      <w:r>
+        <w:rPr>
+          <w:rFonts w:ascii="Courier New" w:eastAsia="Times New Roman" w:hAnsi="Courier New" w:cs="Courier New"/>
+          <w:color w:val="CC7832"/>
+          <w:sz w:val="20"/>
+          <w:szCs w:val="20"/>
+          <w:lang w:eastAsia="es-ES"/>
+        </w:rPr>
+        <w:t xml:space="preserve"> </w:t>
+      </w:r>
+      <w:proofErr w:type="spellStart"/>
+      <w:r>
+        <w:rPr>
+          <w:rFonts w:ascii="Courier New" w:eastAsia="Times New Roman" w:hAnsi="Courier New" w:cs="Courier New"/>
+          <w:color w:val="A9B7C6"/>
+          <w:sz w:val="20"/>
+          <w:szCs w:val="20"/>
+          <w:lang w:eastAsia="es-ES"/>
+        </w:rPr>
+        <w:t>group.permissions.filter</w:t>
+      </w:r>
+      <w:proofErr w:type="spellEnd"/>
+      <w:r>
+        <w:rPr>
+          <w:rFonts w:ascii="Courier New" w:eastAsia="Times New Roman" w:hAnsi="Courier New" w:cs="Courier New"/>
+          <w:color w:val="A9B7C6"/>
+          <w:sz w:val="20"/>
+          <w:szCs w:val="20"/>
+          <w:lang w:eastAsia="es-ES"/>
+        </w:rPr>
+        <w:t>(</w:t>
+      </w:r>
+      <w:proofErr w:type="spellStart"/>
+      <w:r>
+        <w:rPr>
+          <w:rFonts w:ascii="Courier New" w:eastAsia="Times New Roman" w:hAnsi="Courier New" w:cs="Courier New"/>
+          <w:color w:val="AA4926"/>
+          <w:sz w:val="20"/>
+          <w:szCs w:val="20"/>
+          <w:lang w:eastAsia="es-ES"/>
+        </w:rPr>
+        <w:t>codename</w:t>
+      </w:r>
+      <w:proofErr w:type="spellEnd"/>
+      <w:r>
+        <w:rPr>
+          <w:rFonts w:ascii="Courier New" w:eastAsia="Times New Roman" w:hAnsi="Courier New" w:cs="Courier New"/>
+          <w:color w:val="A9B7C6"/>
+          <w:sz w:val="20"/>
+          <w:szCs w:val="20"/>
+          <w:lang w:eastAsia="es-ES"/>
+        </w:rPr>
+        <w:t>=</w:t>
+      </w:r>
+      <w:proofErr w:type="spellStart"/>
+      <w:r>
+        <w:rPr>
+          <w:rFonts w:ascii="Courier New" w:eastAsia="Times New Roman" w:hAnsi="Courier New" w:cs="Courier New"/>
+          <w:color w:val="94558D"/>
+          <w:sz w:val="20"/>
+          <w:szCs w:val="20"/>
+          <w:lang w:eastAsia="es-ES"/>
+        </w:rPr>
+        <w:t>self</w:t>
+      </w:r>
+      <w:r>
+        <w:rPr>
+          <w:rFonts w:ascii="Courier New" w:eastAsia="Times New Roman" w:hAnsi="Courier New" w:cs="Courier New"/>
+          <w:color w:val="A9B7C6"/>
+          <w:sz w:val="20"/>
+          <w:szCs w:val="20"/>
+          <w:lang w:eastAsia="es-ES"/>
+        </w:rPr>
+        <w:t>.permission_required</w:t>
+      </w:r>
+      <w:proofErr w:type="spellEnd"/>
+      <w:r>
+        <w:rPr>
+          <w:rFonts w:ascii="Courier New" w:eastAsia="Times New Roman" w:hAnsi="Courier New" w:cs="Courier New"/>
+          <w:color w:val="A9B7C6"/>
+          <w:sz w:val="20"/>
+          <w:szCs w:val="20"/>
+          <w:lang w:eastAsia="es-ES"/>
+        </w:rPr>
+        <w:t>):</w:t>
+      </w:r>
+      <w:r>
+        <w:rPr>
+          <w:rFonts w:ascii="Courier New" w:eastAsia="Times New Roman" w:hAnsi="Courier New" w:cs="Courier New"/>
+          <w:color w:val="A9B7C6"/>
+          <w:sz w:val="20"/>
+          <w:szCs w:val="20"/>
+          <w:lang w:eastAsia="es-ES"/>
+        </w:rPr>
+        <w:br/>
+        <w:t xml:space="preserve">            </w:t>
+      </w:r>
+      <w:proofErr w:type="spellStart"/>
+      <w:r>
+        <w:rPr>
+          <w:rFonts w:ascii="Courier New" w:eastAsia="Times New Roman" w:hAnsi="Courier New" w:cs="Courier New"/>
+          <w:color w:val="CC7832"/>
+          <w:sz w:val="20"/>
+          <w:szCs w:val="20"/>
+          <w:lang w:eastAsia="es-ES"/>
+        </w:rPr>
+        <w:t>return</w:t>
+      </w:r>
+      <w:proofErr w:type="spellEnd"/>
+      <w:r>
+        <w:rPr>
+          <w:rFonts w:ascii="Courier New" w:eastAsia="Times New Roman" w:hAnsi="Courier New" w:cs="Courier New"/>
+          <w:color w:val="CC7832"/>
+          <w:sz w:val="20"/>
+          <w:szCs w:val="20"/>
+          <w:lang w:eastAsia="es-ES"/>
+        </w:rPr>
+        <w:t xml:space="preserve"> </w:t>
+      </w:r>
+      <w:proofErr w:type="spellStart"/>
+      <w:r>
+        <w:rPr>
+          <w:rFonts w:ascii="Courier New" w:eastAsia="Times New Roman" w:hAnsi="Courier New" w:cs="Courier New"/>
+          <w:color w:val="8888C6"/>
+          <w:sz w:val="20"/>
+          <w:szCs w:val="20"/>
+          <w:lang w:eastAsia="es-ES"/>
+        </w:rPr>
+        <w:t>super</w:t>
+      </w:r>
+      <w:proofErr w:type="spellEnd"/>
+      <w:r>
+        <w:rPr>
+          <w:rFonts w:ascii="Courier New" w:eastAsia="Times New Roman" w:hAnsi="Courier New" w:cs="Courier New"/>
+          <w:color w:val="A9B7C6"/>
+          <w:sz w:val="20"/>
+          <w:szCs w:val="20"/>
+          <w:lang w:eastAsia="es-ES"/>
+        </w:rPr>
+        <w:t>().</w:t>
+      </w:r>
+      <w:proofErr w:type="spellStart"/>
+      <w:r>
+        <w:rPr>
+          <w:rFonts w:ascii="Courier New" w:eastAsia="Times New Roman" w:hAnsi="Courier New" w:cs="Courier New"/>
+          <w:color w:val="A9B7C6"/>
+          <w:sz w:val="20"/>
+          <w:szCs w:val="20"/>
+          <w:lang w:eastAsia="es-ES"/>
+        </w:rPr>
+        <w:t>dispatch</w:t>
+      </w:r>
+      <w:proofErr w:type="spellEnd"/>
+      <w:r>
+        <w:rPr>
+          <w:rFonts w:ascii="Courier New" w:eastAsia="Times New Roman" w:hAnsi="Courier New" w:cs="Courier New"/>
+          <w:color w:val="A9B7C6"/>
+          <w:sz w:val="20"/>
+          <w:szCs w:val="20"/>
+          <w:lang w:eastAsia="es-ES"/>
+        </w:rPr>
+        <w:t>(</w:t>
+      </w:r>
+      <w:proofErr w:type="spellStart"/>
+      <w:r>
+        <w:rPr>
+          <w:rFonts w:ascii="Courier New" w:eastAsia="Times New Roman" w:hAnsi="Courier New" w:cs="Courier New"/>
+          <w:color w:val="A9B7C6"/>
+          <w:sz w:val="20"/>
+          <w:szCs w:val="20"/>
+          <w:lang w:eastAsia="es-ES"/>
+        </w:rPr>
+        <w:t>request</w:t>
+      </w:r>
+      <w:proofErr w:type="spellEnd"/>
+      <w:r>
+        <w:rPr>
+          <w:rFonts w:ascii="Courier New" w:eastAsia="Times New Roman" w:hAnsi="Courier New" w:cs="Courier New"/>
+          <w:color w:val="CC7832"/>
+          <w:sz w:val="20"/>
+          <w:szCs w:val="20"/>
+          <w:lang w:eastAsia="es-ES"/>
+        </w:rPr>
+        <w:t xml:space="preserve">, </w:t>
+      </w:r>
+      <w:r>
+        <w:rPr>
+          <w:rFonts w:ascii="Courier New" w:eastAsia="Times New Roman" w:hAnsi="Courier New" w:cs="Courier New"/>
+          <w:color w:val="A9B7C6"/>
+          <w:sz w:val="20"/>
+          <w:szCs w:val="20"/>
+          <w:lang w:eastAsia="es-ES"/>
+        </w:rPr>
+        <w:t>*</w:t>
+      </w:r>
+      <w:proofErr w:type="spellStart"/>
+      <w:r>
+        <w:rPr>
+          <w:rFonts w:ascii="Courier New" w:eastAsia="Times New Roman" w:hAnsi="Courier New" w:cs="Courier New"/>
+          <w:color w:val="A9B7C6"/>
+          <w:sz w:val="20"/>
+          <w:szCs w:val="20"/>
+          <w:lang w:eastAsia="es-ES"/>
+        </w:rPr>
+        <w:t>args</w:t>
+      </w:r>
+      <w:proofErr w:type="spellEnd"/>
+      <w:r>
+        <w:rPr>
+          <w:rFonts w:ascii="Courier New" w:eastAsia="Times New Roman" w:hAnsi="Courier New" w:cs="Courier New"/>
+          <w:color w:val="CC7832"/>
+          <w:sz w:val="20"/>
+          <w:szCs w:val="20"/>
+          <w:lang w:eastAsia="es-ES"/>
+        </w:rPr>
+        <w:t xml:space="preserve">, </w:t>
+      </w:r>
+      <w:r>
+        <w:rPr>
+          <w:rFonts w:ascii="Courier New" w:eastAsia="Times New Roman" w:hAnsi="Courier New" w:cs="Courier New"/>
+          <w:color w:val="A9B7C6"/>
+          <w:sz w:val="20"/>
+          <w:szCs w:val="20"/>
+          <w:lang w:eastAsia="es-ES"/>
+        </w:rPr>
+        <w:t>**</w:t>
+      </w:r>
+      <w:proofErr w:type="spellStart"/>
+      <w:r>
+        <w:rPr>
+          <w:rFonts w:ascii="Courier New" w:eastAsia="Times New Roman" w:hAnsi="Courier New" w:cs="Courier New"/>
+          <w:color w:val="A9B7C6"/>
+          <w:sz w:val="20"/>
+          <w:szCs w:val="20"/>
+          <w:lang w:eastAsia="es-ES"/>
+        </w:rPr>
+        <w:t>kwargs</w:t>
+      </w:r>
+      <w:proofErr w:type="spellEnd"/>
+      <w:r>
+        <w:rPr>
+          <w:rFonts w:ascii="Courier New" w:eastAsia="Times New Roman" w:hAnsi="Courier New" w:cs="Courier New"/>
+          <w:color w:val="A9B7C6"/>
+          <w:sz w:val="20"/>
+          <w:szCs w:val="20"/>
+          <w:lang w:eastAsia="es-ES"/>
+        </w:rPr>
+        <w:t>)</w:t>
+      </w:r>
+      <w:r>
+        <w:rPr>
+          <w:rFonts w:ascii="Courier New" w:eastAsia="Times New Roman" w:hAnsi="Courier New" w:cs="Courier New"/>
+          <w:color w:val="A9B7C6"/>
+          <w:sz w:val="20"/>
+          <w:szCs w:val="20"/>
+          <w:lang w:eastAsia="es-ES"/>
+        </w:rPr>
+        <w:br/>
+        <w:t xml:space="preserve">    </w:t>
+      </w:r>
+      <w:r>
+        <w:rPr>
+          <w:rFonts w:ascii="Courier New" w:eastAsia="Times New Roman" w:hAnsi="Courier New" w:cs="Courier New"/>
+          <w:color w:val="808080"/>
+          <w:sz w:val="20"/>
+          <w:szCs w:val="20"/>
+          <w:lang w:eastAsia="es-ES"/>
+        </w:rPr>
+        <w:t>#Validamos si el usuario tiene esa lista de permisos</w:t>
+      </w:r>
+      <w:r>
+        <w:rPr>
+          <w:rFonts w:ascii="Courier New" w:eastAsia="Times New Roman" w:hAnsi="Courier New" w:cs="Courier New"/>
+          <w:color w:val="808080"/>
+          <w:sz w:val="20"/>
+          <w:szCs w:val="20"/>
+          <w:lang w:eastAsia="es-ES"/>
+        </w:rPr>
+        <w:br/>
+        <w:t xml:space="preserve">    # </w:t>
+      </w:r>
+      <w:proofErr w:type="spellStart"/>
+      <w:r>
+        <w:rPr>
+          <w:rFonts w:ascii="Courier New" w:eastAsia="Times New Roman" w:hAnsi="Courier New" w:cs="Courier New"/>
+          <w:color w:val="808080"/>
+          <w:sz w:val="20"/>
+          <w:szCs w:val="20"/>
+          <w:lang w:eastAsia="es-ES"/>
+        </w:rPr>
+        <w:t>if</w:t>
+      </w:r>
+      <w:proofErr w:type="spellEnd"/>
+      <w:r>
+        <w:rPr>
+          <w:rFonts w:ascii="Courier New" w:eastAsia="Times New Roman" w:hAnsi="Courier New" w:cs="Courier New"/>
+          <w:color w:val="808080"/>
+          <w:sz w:val="20"/>
+          <w:szCs w:val="20"/>
+          <w:lang w:eastAsia="es-ES"/>
+        </w:rPr>
+        <w:t xml:space="preserve"> </w:t>
+      </w:r>
+      <w:proofErr w:type="spellStart"/>
+      <w:r>
+        <w:rPr>
+          <w:rFonts w:ascii="Courier New" w:eastAsia="Times New Roman" w:hAnsi="Courier New" w:cs="Courier New"/>
+          <w:color w:val="808080"/>
+          <w:sz w:val="20"/>
+          <w:szCs w:val="20"/>
+          <w:lang w:eastAsia="es-ES"/>
+        </w:rPr>
+        <w:t>request.user.has_perms</w:t>
+      </w:r>
+      <w:proofErr w:type="spellEnd"/>
+      <w:r>
+        <w:rPr>
+          <w:rFonts w:ascii="Courier New" w:eastAsia="Times New Roman" w:hAnsi="Courier New" w:cs="Courier New"/>
+          <w:color w:val="808080"/>
+          <w:sz w:val="20"/>
+          <w:szCs w:val="20"/>
+          <w:lang w:eastAsia="es-ES"/>
+        </w:rPr>
+        <w:t>(</w:t>
+      </w:r>
+      <w:proofErr w:type="spellStart"/>
+      <w:r>
+        <w:rPr>
+          <w:rFonts w:ascii="Courier New" w:eastAsia="Times New Roman" w:hAnsi="Courier New" w:cs="Courier New"/>
+          <w:color w:val="808080"/>
+          <w:sz w:val="20"/>
+          <w:szCs w:val="20"/>
+          <w:lang w:eastAsia="es-ES"/>
+        </w:rPr>
+        <w:t>self.get_perms</w:t>
+      </w:r>
+      <w:proofErr w:type="spellEnd"/>
+      <w:r>
+        <w:rPr>
+          <w:rFonts w:ascii="Courier New" w:eastAsia="Times New Roman" w:hAnsi="Courier New" w:cs="Courier New"/>
+          <w:color w:val="808080"/>
+          <w:sz w:val="20"/>
+          <w:szCs w:val="20"/>
+          <w:lang w:eastAsia="es-ES"/>
+        </w:rPr>
+        <w:t>()):</w:t>
+      </w:r>
+      <w:r>
+        <w:rPr>
+          <w:rFonts w:ascii="Courier New" w:eastAsia="Times New Roman" w:hAnsi="Courier New" w:cs="Courier New"/>
+          <w:color w:val="808080"/>
+          <w:sz w:val="20"/>
+          <w:szCs w:val="20"/>
+          <w:lang w:eastAsia="es-ES"/>
+        </w:rPr>
+        <w:br/>
+        <w:t xml:space="preserve">    </w:t>
+      </w:r>
+      <w:proofErr w:type="spellStart"/>
+      <w:r>
+        <w:rPr>
+          <w:rFonts w:ascii="Courier New" w:eastAsia="Times New Roman" w:hAnsi="Courier New" w:cs="Courier New"/>
+          <w:color w:val="A9B7C6"/>
+          <w:sz w:val="20"/>
+          <w:szCs w:val="20"/>
+          <w:lang w:eastAsia="es-ES"/>
+        </w:rPr>
+        <w:t>messages.error</w:t>
+      </w:r>
+      <w:proofErr w:type="spellEnd"/>
+      <w:r>
+        <w:rPr>
+          <w:rFonts w:ascii="Courier New" w:eastAsia="Times New Roman" w:hAnsi="Courier New" w:cs="Courier New"/>
+          <w:color w:val="A9B7C6"/>
+          <w:sz w:val="20"/>
+          <w:szCs w:val="20"/>
+          <w:lang w:eastAsia="es-ES"/>
+        </w:rPr>
+        <w:t>(</w:t>
+      </w:r>
+      <w:proofErr w:type="spellStart"/>
+      <w:r>
+        <w:rPr>
+          <w:rFonts w:ascii="Courier New" w:eastAsia="Times New Roman" w:hAnsi="Courier New" w:cs="Courier New"/>
+          <w:color w:val="A9B7C6"/>
+          <w:sz w:val="20"/>
+          <w:szCs w:val="20"/>
+          <w:lang w:eastAsia="es-ES"/>
+        </w:rPr>
+        <w:t>request</w:t>
+      </w:r>
+      <w:proofErr w:type="spellEnd"/>
+      <w:r>
+        <w:rPr>
+          <w:rFonts w:ascii="Courier New" w:eastAsia="Times New Roman" w:hAnsi="Courier New" w:cs="Courier New"/>
+          <w:color w:val="CC7832"/>
+          <w:sz w:val="20"/>
+          <w:szCs w:val="20"/>
+          <w:lang w:eastAsia="es-ES"/>
+        </w:rPr>
+        <w:t>,</w:t>
+      </w:r>
+      <w:r>
+        <w:rPr>
+          <w:rFonts w:ascii="Courier New" w:eastAsia="Times New Roman" w:hAnsi="Courier New" w:cs="Courier New"/>
+          <w:color w:val="6A8759"/>
+          <w:sz w:val="20"/>
+          <w:szCs w:val="20"/>
+          <w:lang w:eastAsia="es-ES"/>
+        </w:rPr>
+        <w:t xml:space="preserve">'No tienes los permisos para acceder a este </w:t>
+      </w:r>
+      <w:proofErr w:type="spellStart"/>
+      <w:r>
+        <w:rPr>
+          <w:rFonts w:ascii="Courier New" w:eastAsia="Times New Roman" w:hAnsi="Courier New" w:cs="Courier New"/>
+          <w:color w:val="6A8759"/>
+          <w:sz w:val="20"/>
+          <w:szCs w:val="20"/>
+          <w:lang w:eastAsia="es-ES"/>
+        </w:rPr>
+        <w:t>modulo</w:t>
+      </w:r>
+      <w:proofErr w:type="spellEnd"/>
+      <w:r>
+        <w:rPr>
+          <w:rFonts w:ascii="Courier New" w:eastAsia="Times New Roman" w:hAnsi="Courier New" w:cs="Courier New"/>
+          <w:color w:val="6A8759"/>
+          <w:sz w:val="20"/>
+          <w:szCs w:val="20"/>
+          <w:lang w:eastAsia="es-ES"/>
+        </w:rPr>
+        <w:t>.'</w:t>
+      </w:r>
+      <w:r>
+        <w:rPr>
+          <w:rFonts w:ascii="Courier New" w:eastAsia="Times New Roman" w:hAnsi="Courier New" w:cs="Courier New"/>
+          <w:color w:val="A9B7C6"/>
+          <w:sz w:val="20"/>
+          <w:szCs w:val="20"/>
+          <w:lang w:eastAsia="es-ES"/>
+        </w:rPr>
+        <w:t>)</w:t>
+      </w:r>
+      <w:r>
+        <w:rPr>
+          <w:rFonts w:ascii="Courier New" w:eastAsia="Times New Roman" w:hAnsi="Courier New" w:cs="Courier New"/>
+          <w:color w:val="A9B7C6"/>
+          <w:sz w:val="20"/>
+          <w:szCs w:val="20"/>
+          <w:lang w:eastAsia="es-ES"/>
+        </w:rPr>
+        <w:br/>
+        <w:t xml:space="preserve">    </w:t>
+      </w:r>
+      <w:proofErr w:type="spellStart"/>
+      <w:proofErr w:type="gramStart"/>
+      <w:r>
+        <w:rPr>
+          <w:rFonts w:ascii="Courier New" w:eastAsia="Times New Roman" w:hAnsi="Courier New" w:cs="Courier New"/>
+          <w:color w:val="CC7832"/>
+          <w:sz w:val="20"/>
+          <w:szCs w:val="20"/>
+          <w:lang w:eastAsia="es-ES"/>
+        </w:rPr>
+        <w:t>return</w:t>
+      </w:r>
+      <w:proofErr w:type="spellEnd"/>
+      <w:proofErr w:type="gramEnd"/>
+      <w:r>
+        <w:rPr>
+          <w:rFonts w:ascii="Courier New" w:eastAsia="Times New Roman" w:hAnsi="Courier New" w:cs="Courier New"/>
+          <w:color w:val="CC7832"/>
+          <w:sz w:val="20"/>
+          <w:szCs w:val="20"/>
+          <w:lang w:eastAsia="es-ES"/>
+        </w:rPr>
+        <w:t xml:space="preserve"> </w:t>
+      </w:r>
+      <w:proofErr w:type="spellStart"/>
+      <w:r>
+        <w:rPr>
+          <w:rFonts w:ascii="Courier New" w:eastAsia="Times New Roman" w:hAnsi="Courier New" w:cs="Courier New"/>
+          <w:color w:val="A9B7C6"/>
+          <w:sz w:val="20"/>
+          <w:szCs w:val="20"/>
+          <w:lang w:eastAsia="es-ES"/>
+        </w:rPr>
+        <w:t>redirect</w:t>
+      </w:r>
+      <w:proofErr w:type="spellEnd"/>
+      <w:r>
+        <w:rPr>
+          <w:rFonts w:ascii="Courier New" w:eastAsia="Times New Roman" w:hAnsi="Courier New" w:cs="Courier New"/>
+          <w:color w:val="A9B7C6"/>
+          <w:sz w:val="20"/>
+          <w:szCs w:val="20"/>
+          <w:lang w:eastAsia="es-ES"/>
+        </w:rPr>
+        <w:t>(</w:t>
+      </w:r>
+      <w:proofErr w:type="spellStart"/>
+      <w:r>
+        <w:rPr>
+          <w:rFonts w:ascii="Courier New" w:eastAsia="Times New Roman" w:hAnsi="Courier New" w:cs="Courier New"/>
+          <w:color w:val="94558D"/>
+          <w:sz w:val="20"/>
+          <w:szCs w:val="20"/>
+          <w:lang w:eastAsia="es-ES"/>
+        </w:rPr>
+        <w:t>self</w:t>
+      </w:r>
+      <w:r>
+        <w:rPr>
+          <w:rFonts w:ascii="Courier New" w:eastAsia="Times New Roman" w:hAnsi="Courier New" w:cs="Courier New"/>
+          <w:color w:val="A9B7C6"/>
+          <w:sz w:val="20"/>
+          <w:szCs w:val="20"/>
+          <w:lang w:eastAsia="es-ES"/>
+        </w:rPr>
+        <w:t>.get_url_redirect</w:t>
+      </w:r>
+      <w:proofErr w:type="spellEnd"/>
+      <w:r>
+        <w:rPr>
+          <w:rFonts w:ascii="Courier New" w:eastAsia="Times New Roman" w:hAnsi="Courier New" w:cs="Courier New"/>
+          <w:color w:val="A9B7C6"/>
+          <w:sz w:val="20"/>
+          <w:szCs w:val="20"/>
+          <w:lang w:eastAsia="es-ES"/>
+        </w:rPr>
+        <w:t>())</w:t>
+      </w:r>
+    </w:p>
+    <w:p/>
+    <w:p/>
     <w:sectPr>
       <w:pgSz w:w="11906" w:h="16838"/>
       <w:pgMar w:top="1417" w:right="1701" w:bottom="1417" w:left="1701" w:header="708" w:footer="708" w:gutter="0"/>
@@ -2515,6 +3567,103 @@
     </w:sectPr>
   </w:body>
 </w:document>
+</file>
+
+<file path=word/numbering.xml><?xml version="1.0" encoding="utf-8"?>
+<w:numbering xmlns:wpc="http://schemas.microsoft.com/office/word/2010/wordprocessingCanvas" xmlns:mc="http://schemas.openxmlformats.org/markup-compatibility/2006" xmlns:o="urn:schemas-microsoft-com:office:office" xmlns:r="http://schemas.openxmlformats.org/officeDocument/2006/relationships" xmlns:m="http://schemas.openxmlformats.org/officeDocument/2006/math" xmlns:v="urn:schemas-microsoft-com:vml" xmlns:wp14="http://schemas.microsoft.com/office/word/2010/wordprocessingDrawing" xmlns:wp="http://schemas.openxmlformats.org/drawingml/2006/wordprocessingDrawing" xmlns:w10="urn:schemas-microsoft-com:office:word" xmlns:w="http://schemas.openxmlformats.org/wordprocessingml/2006/main" xmlns:w14="http://schemas.microsoft.com/office/word/2010/wordml" xmlns:wpg="http://schemas.microsoft.com/office/word/2010/wordprocessingGroup" xmlns:wpi="http://schemas.microsoft.com/office/word/2010/wordprocessingInk" xmlns:wne="http://schemas.microsoft.com/office/word/2006/wordml" xmlns:wps="http://schemas.microsoft.com/office/word/2010/wordprocessingShape" mc:Ignorable="w14 wp14">
+  <w:abstractNum w:abstractNumId="0">
+    <w:nsid w:val="3AFC214D"/>
+    <w:multiLevelType w:val="hybridMultilevel"/>
+    <w:tmpl w:val="9ED03BA8"/>
+    <w:lvl w:ilvl="0" w:tplc="1DC431DE">
+      <w:start w:val="1"/>
+      <w:numFmt w:val="decimal"/>
+      <w:lvlText w:val="%1-"/>
+      <w:lvlJc w:val="left"/>
+      <w:pPr>
+        <w:ind w:left="720" w:hanging="360"/>
+      </w:pPr>
+      <w:rPr>
+        <w:rFonts w:hint="default"/>
+      </w:rPr>
+    </w:lvl>
+    <w:lvl w:ilvl="1" w:tplc="0C0A0019" w:tentative="1">
+      <w:start w:val="1"/>
+      <w:numFmt w:val="lowerLetter"/>
+      <w:lvlText w:val="%2."/>
+      <w:lvlJc w:val="left"/>
+      <w:pPr>
+        <w:ind w:left="1440" w:hanging="360"/>
+      </w:pPr>
+    </w:lvl>
+    <w:lvl w:ilvl="2" w:tplc="0C0A001B" w:tentative="1">
+      <w:start w:val="1"/>
+      <w:numFmt w:val="lowerRoman"/>
+      <w:lvlText w:val="%3."/>
+      <w:lvlJc w:val="right"/>
+      <w:pPr>
+        <w:ind w:left="2160" w:hanging="180"/>
+      </w:pPr>
+    </w:lvl>
+    <w:lvl w:ilvl="3" w:tplc="0C0A000F" w:tentative="1">
+      <w:start w:val="1"/>
+      <w:numFmt w:val="decimal"/>
+      <w:lvlText w:val="%4."/>
+      <w:lvlJc w:val="left"/>
+      <w:pPr>
+        <w:ind w:left="2880" w:hanging="360"/>
+      </w:pPr>
+    </w:lvl>
+    <w:lvl w:ilvl="4" w:tplc="0C0A0019" w:tentative="1">
+      <w:start w:val="1"/>
+      <w:numFmt w:val="lowerLetter"/>
+      <w:lvlText w:val="%5."/>
+      <w:lvlJc w:val="left"/>
+      <w:pPr>
+        <w:ind w:left="3600" w:hanging="360"/>
+      </w:pPr>
+    </w:lvl>
+    <w:lvl w:ilvl="5" w:tplc="0C0A001B" w:tentative="1">
+      <w:start w:val="1"/>
+      <w:numFmt w:val="lowerRoman"/>
+      <w:lvlText w:val="%6."/>
+      <w:lvlJc w:val="right"/>
+      <w:pPr>
+        <w:ind w:left="4320" w:hanging="180"/>
+      </w:pPr>
+    </w:lvl>
+    <w:lvl w:ilvl="6" w:tplc="0C0A000F" w:tentative="1">
+      <w:start w:val="1"/>
+      <w:numFmt w:val="decimal"/>
+      <w:lvlText w:val="%7."/>
+      <w:lvlJc w:val="left"/>
+      <w:pPr>
+        <w:ind w:left="5040" w:hanging="360"/>
+      </w:pPr>
+    </w:lvl>
+    <w:lvl w:ilvl="7" w:tplc="0C0A0019" w:tentative="1">
+      <w:start w:val="1"/>
+      <w:numFmt w:val="lowerLetter"/>
+      <w:lvlText w:val="%8."/>
+      <w:lvlJc w:val="left"/>
+      <w:pPr>
+        <w:ind w:left="5760" w:hanging="360"/>
+      </w:pPr>
+    </w:lvl>
+    <w:lvl w:ilvl="8" w:tplc="0C0A001B" w:tentative="1">
+      <w:start w:val="1"/>
+      <w:numFmt w:val="lowerRoman"/>
+      <w:lvlText w:val="%9."/>
+      <w:lvlJc w:val="right"/>
+      <w:pPr>
+        <w:ind w:left="6480" w:hanging="180"/>
+      </w:pPr>
+    </w:lvl>
+  </w:abstractNum>
+  <w:num w:numId="1">
+    <w:abstractNumId w:val="0"/>
+  </w:num>
+</w:numbering>
 </file>
 
 <file path=word/styles.xml><?xml version="1.0" encoding="utf-8"?>
@@ -2802,6 +3951,17 @@
       <w:color w:val="0000FF" w:themeColor="hyperlink"/>
       <w:u w:val="single"/>
     </w:rPr>
+  </w:style>
+  <w:style w:type="paragraph" w:styleId="Prrafodelista">
+    <w:name w:val="List Paragraph"/>
+    <w:basedOn w:val="Normal"/>
+    <w:uiPriority w:val="34"/>
+    <w:qFormat/>
+    <w:rsid w:val="00980EE6"/>
+    <w:pPr>
+      <w:ind w:left="720"/>
+      <w:contextualSpacing/>
+    </w:pPr>
   </w:style>
 </w:styles>
 </file>
@@ -3092,6 +4252,17 @@
       <w:u w:val="single"/>
     </w:rPr>
   </w:style>
+  <w:style w:type="paragraph" w:styleId="Prrafodelista">
+    <w:name w:val="List Paragraph"/>
+    <w:basedOn w:val="Normal"/>
+    <w:uiPriority w:val="34"/>
+    <w:qFormat/>
+    <w:rsid w:val="00980EE6"/>
+    <w:pPr>
+      <w:ind w:left="720"/>
+      <w:contextualSpacing/>
+    </w:pPr>
+  </w:style>
 </w:styles>
 </file>
 

</xml_diff>